<commit_message>
Pivot_Point.docx - Format, Style
</commit_message>
<xml_diff>
--- a/5_Pivot_Point/Pivot_Point.docx
+++ b/5_Pivot_Point/Pivot_Point.docx
@@ -475,39 +475,7 @@
                 <w:sz w:val="24"/>
                 <w:szCs w:val="24"/>
               </w:rPr>
-              <w:t xml:space="preserve">vereinfacht die Arbeit mit Blender in Kombination mit </w:t>
-            </w:r>
-            <w:proofErr w:type="spellStart"/>
-            <w:r>
-              <w:rPr>
-                <w:sz w:val="24"/>
-                <w:szCs w:val="24"/>
-              </w:rPr>
-              <w:t>Ultimaker</w:t>
-            </w:r>
-            <w:proofErr w:type="spellEnd"/>
-            <w:r>
-              <w:rPr>
-                <w:sz w:val="24"/>
-                <w:szCs w:val="24"/>
-              </w:rPr>
-              <w:t xml:space="preserve"> </w:t>
-            </w:r>
-            <w:proofErr w:type="spellStart"/>
-            <w:r>
-              <w:rPr>
-                <w:sz w:val="24"/>
-                <w:szCs w:val="24"/>
-              </w:rPr>
-              <w:t>Cura</w:t>
-            </w:r>
-            <w:proofErr w:type="spellEnd"/>
-            <w:r>
-              <w:rPr>
-                <w:sz w:val="24"/>
-                <w:szCs w:val="24"/>
-              </w:rPr>
-              <w:t xml:space="preserve">. Somit </w:t>
+              <w:t xml:space="preserve">vereinfacht die Arbeit mit Blender in Kombination mit Ultimaker Cura. Somit </w:t>
             </w:r>
             <w:r>
               <w:rPr>
@@ -528,39 +496,7 @@
                 <w:sz w:val="24"/>
                 <w:szCs w:val="24"/>
               </w:rPr>
-              <w:t xml:space="preserve">3D Objekte mit Blender modellieren und diese mit </w:t>
-            </w:r>
-            <w:proofErr w:type="spellStart"/>
-            <w:r>
-              <w:rPr>
-                <w:sz w:val="24"/>
-                <w:szCs w:val="24"/>
-              </w:rPr>
-              <w:t>Ultimaker</w:t>
-            </w:r>
-            <w:proofErr w:type="spellEnd"/>
-            <w:r>
-              <w:rPr>
-                <w:sz w:val="24"/>
-                <w:szCs w:val="24"/>
-              </w:rPr>
-              <w:t xml:space="preserve"> </w:t>
-            </w:r>
-            <w:proofErr w:type="spellStart"/>
-            <w:r>
-              <w:rPr>
-                <w:sz w:val="24"/>
-                <w:szCs w:val="24"/>
-              </w:rPr>
-              <w:t>Cura</w:t>
-            </w:r>
-            <w:proofErr w:type="spellEnd"/>
-            <w:r>
-              <w:rPr>
-                <w:sz w:val="24"/>
-                <w:szCs w:val="24"/>
-              </w:rPr>
-              <w:t xml:space="preserve"> drucken möchten</w:t>
+              <w:t>3D Objekte mit Blender modellieren und diese mit Ultimaker Cura drucken möchten</w:t>
             </w:r>
             <w:r>
               <w:rPr>
@@ -673,15 +609,20 @@
               </w:rPr>
               <w:t xml:space="preserve">Programm </w:t>
             </w:r>
-            <w:proofErr w:type="spellStart"/>
-            <w:r>
-              <w:rPr>
-                <w:sz w:val="24"/>
-                <w:szCs w:val="24"/>
-              </w:rPr>
-              <w:t>Ultimaker</w:t>
-            </w:r>
-            <w:proofErr w:type="spellEnd"/>
+            <w:r>
+              <w:rPr>
+                <w:sz w:val="24"/>
+                <w:szCs w:val="24"/>
+              </w:rPr>
+              <w:t>Ultimaker Cura ergänzt werden</w:t>
+            </w:r>
+            <w:r>
+              <w:rPr>
+                <w:sz w:val="24"/>
+                <w:szCs w:val="24"/>
+              </w:rPr>
+              <w:t>.</w:t>
+            </w:r>
             <w:r>
               <w:rPr>
                 <w:sz w:val="24"/>
@@ -689,29 +630,8 @@
               </w:rPr>
               <w:t xml:space="preserve"> </w:t>
             </w:r>
-            <w:proofErr w:type="spellStart"/>
-            <w:r>
-              <w:rPr>
-                <w:sz w:val="24"/>
-                <w:szCs w:val="24"/>
-              </w:rPr>
-              <w:t>Cura</w:t>
-            </w:r>
-            <w:proofErr w:type="spellEnd"/>
-            <w:r>
-              <w:rPr>
-                <w:sz w:val="24"/>
-                <w:szCs w:val="24"/>
-              </w:rPr>
-              <w:t xml:space="preserve"> ergänzt werden</w:t>
-            </w:r>
-            <w:r>
-              <w:rPr>
-                <w:sz w:val="24"/>
-                <w:szCs w:val="24"/>
-              </w:rPr>
-              <w:t>.</w:t>
-            </w:r>
+            <w:bookmarkStart w:id="0" w:name="_GoBack"/>
+            <w:bookmarkEnd w:id="0"/>
           </w:p>
           <w:p>
             <w:pPr>
@@ -745,23 +665,7 @@
                 <w:sz w:val="24"/>
                 <w:szCs w:val="24"/>
               </w:rPr>
-              <w:t xml:space="preserve">das </w:t>
-            </w:r>
-            <w:proofErr w:type="spellStart"/>
-            <w:r>
-              <w:rPr>
-                <w:sz w:val="24"/>
-                <w:szCs w:val="24"/>
-              </w:rPr>
-              <w:t>Flipbook</w:t>
-            </w:r>
-            <w:proofErr w:type="spellEnd"/>
-            <w:r>
-              <w:rPr>
-                <w:sz w:val="24"/>
-                <w:szCs w:val="24"/>
-              </w:rPr>
-              <w:t xml:space="preserve"> (UI Mockup)</w:t>
+              <w:t>das Flipbook (UI Mockup)</w:t>
             </w:r>
             <w:r>
               <w:rPr>
@@ -782,23 +686,7 @@
                 <w:sz w:val="24"/>
                 <w:szCs w:val="24"/>
               </w:rPr>
-              <w:t xml:space="preserve">Benutzer </w:t>
-            </w:r>
-            <w:proofErr w:type="gramStart"/>
-            <w:r>
-              <w:rPr>
-                <w:sz w:val="24"/>
-                <w:szCs w:val="24"/>
-              </w:rPr>
-              <w:t>diese Schritt</w:t>
-            </w:r>
-            <w:proofErr w:type="gramEnd"/>
-            <w:r>
-              <w:rPr>
-                <w:sz w:val="24"/>
-                <w:szCs w:val="24"/>
-              </w:rPr>
-              <w:t xml:space="preserve"> für Schritt </w:t>
+              <w:t xml:space="preserve">Benutzer diese Schritt für Schritt </w:t>
             </w:r>
             <w:r>
               <w:rPr>
@@ -855,39 +743,7 @@
                 <w:sz w:val="24"/>
                 <w:szCs w:val="24"/>
               </w:rPr>
-              <w:t xml:space="preserve">Sende das in Blender modellierte Objekt an </w:t>
-            </w:r>
-            <w:proofErr w:type="spellStart"/>
-            <w:r>
-              <w:rPr>
-                <w:sz w:val="24"/>
-                <w:szCs w:val="24"/>
-              </w:rPr>
-              <w:t>Ultimaker</w:t>
-            </w:r>
-            <w:proofErr w:type="spellEnd"/>
-            <w:r>
-              <w:rPr>
-                <w:sz w:val="24"/>
-                <w:szCs w:val="24"/>
-              </w:rPr>
-              <w:t xml:space="preserve"> </w:t>
-            </w:r>
-            <w:proofErr w:type="spellStart"/>
-            <w:r>
-              <w:rPr>
-                <w:sz w:val="24"/>
-                <w:szCs w:val="24"/>
-              </w:rPr>
-              <w:t>Cura</w:t>
-            </w:r>
-            <w:proofErr w:type="spellEnd"/>
-            <w:r>
-              <w:rPr>
-                <w:sz w:val="24"/>
-                <w:szCs w:val="24"/>
-              </w:rPr>
-              <w:t>.</w:t>
+              <w:t>Sende das in Blender modellierte Objekt an Ultimaker Cura.</w:t>
             </w:r>
           </w:p>
           <w:p>
@@ -907,23 +763,7 @@
                 <w:sz w:val="24"/>
                 <w:szCs w:val="24"/>
               </w:rPr>
-              <w:t xml:space="preserve">Passe die Größe des Objekts in </w:t>
-            </w:r>
-            <w:proofErr w:type="spellStart"/>
-            <w:r>
-              <w:rPr>
-                <w:sz w:val="24"/>
-                <w:szCs w:val="24"/>
-              </w:rPr>
-              <w:t>Cura</w:t>
-            </w:r>
-            <w:proofErr w:type="spellEnd"/>
-            <w:r>
-              <w:rPr>
-                <w:sz w:val="24"/>
-                <w:szCs w:val="24"/>
-              </w:rPr>
-              <w:t xml:space="preserve"> so an, dass es in den Drucker passt.</w:t>
+              <w:t>Passe die Größe des Objekts in Cura so an, dass es in den Drucker passt.</w:t>
             </w:r>
           </w:p>
           <w:p>
@@ -963,23 +803,7 @@
                 <w:sz w:val="24"/>
                 <w:szCs w:val="24"/>
               </w:rPr>
-              <w:t xml:space="preserve">Sende das Objekt mit einem Klick in </w:t>
-            </w:r>
-            <w:proofErr w:type="spellStart"/>
-            <w:r>
-              <w:rPr>
-                <w:sz w:val="24"/>
-                <w:szCs w:val="24"/>
-              </w:rPr>
-              <w:t>Cura</w:t>
-            </w:r>
-            <w:proofErr w:type="spellEnd"/>
-            <w:r>
-              <w:rPr>
-                <w:sz w:val="24"/>
-                <w:szCs w:val="24"/>
-              </w:rPr>
-              <w:t xml:space="preserve"> an Blender.</w:t>
+              <w:t>Sende das Objekt mit einem Klick in Cura an Blender.</w:t>
             </w:r>
           </w:p>
           <w:p>
@@ -1019,23 +843,7 @@
                 <w:sz w:val="24"/>
                 <w:szCs w:val="24"/>
               </w:rPr>
-              <w:t xml:space="preserve">Lade das Objekt </w:t>
-            </w:r>
-            <w:proofErr w:type="gramStart"/>
-            <w:r>
-              <w:rPr>
-                <w:sz w:val="24"/>
-                <w:szCs w:val="24"/>
-              </w:rPr>
-              <w:t>neu</w:t>
-            </w:r>
-            <w:proofErr w:type="gramEnd"/>
-            <w:r>
-              <w:rPr>
-                <w:sz w:val="24"/>
-                <w:szCs w:val="24"/>
-              </w:rPr>
-              <w:t xml:space="preserve"> ohne es explizit zu öffnen.</w:t>
+              <w:t>Lade das Objekt neu ohne es explizit zu öffnen.</w:t>
             </w:r>
           </w:p>
           <w:p>
@@ -1316,25 +1124,7 @@
                 <w:color w:val="595959"/>
                 <w:sz w:val="24"/>
               </w:rPr>
-              <w:t xml:space="preserve">Die Aufgaben anhand des </w:t>
-            </w:r>
-            <w:proofErr w:type="spellStart"/>
-            <w:r>
-              <w:rPr>
-                <w:rFonts w:ascii="Calibri" w:eastAsia="Calibri" w:hAnsi="Calibri" w:cs="Calibri"/>
-                <w:color w:val="595959"/>
-                <w:sz w:val="24"/>
-              </w:rPr>
-              <w:t>UI_Mockups</w:t>
-            </w:r>
-            <w:proofErr w:type="spellEnd"/>
-            <w:r>
-              <w:rPr>
-                <w:rFonts w:ascii="Calibri" w:eastAsia="Calibri" w:hAnsi="Calibri" w:cs="Calibri"/>
-                <w:color w:val="595959"/>
-                <w:sz w:val="24"/>
-              </w:rPr>
-              <w:t xml:space="preserve"> zu lösen, war trivial und die Probanden hatten damit keine Schwierigkeiten.</w:t>
+              <w:t>Die Aufgaben anhand des UI_Mockups zu lösen, war trivial und die Probanden hatten damit keine Schwierigkeiten.</w:t>
             </w:r>
           </w:p>
           <w:p>
@@ -1355,87 +1145,15 @@
                 <w:color w:val="595959"/>
                 <w:sz w:val="24"/>
               </w:rPr>
-              <w:t>Bei einigen Funktionen war nicht direkt ersichtlich, was diese genau machen. Bei '</w:t>
-            </w:r>
-            <w:proofErr w:type="spellStart"/>
+              <w:t xml:space="preserve">Bei einigen Funktionen war nicht direkt ersichtlich, was diese genau machen. Bei 'Scale to Max Size' gab es die meisten Unstimmigkeiten, aber auch gutes Feedback wie man diese ändern könnte mit bspw. </w:t>
+            </w:r>
             <w:r>
               <w:rPr>
                 <w:rFonts w:ascii="Calibri" w:eastAsia="Calibri" w:hAnsi="Calibri" w:cs="Calibri"/>
                 <w:color w:val="595959"/>
                 <w:sz w:val="24"/>
               </w:rPr>
-              <w:t>Scale</w:t>
-            </w:r>
-            <w:proofErr w:type="spellEnd"/>
-            <w:r>
-              <w:rPr>
-                <w:rFonts w:ascii="Calibri" w:eastAsia="Calibri" w:hAnsi="Calibri" w:cs="Calibri"/>
-                <w:color w:val="595959"/>
-                <w:sz w:val="24"/>
-              </w:rPr>
-              <w:t xml:space="preserve"> </w:t>
-            </w:r>
-            <w:proofErr w:type="spellStart"/>
-            <w:r>
-              <w:rPr>
-                <w:rFonts w:ascii="Calibri" w:eastAsia="Calibri" w:hAnsi="Calibri" w:cs="Calibri"/>
-                <w:color w:val="595959"/>
-                <w:sz w:val="24"/>
-              </w:rPr>
-              <w:t>to</w:t>
-            </w:r>
-            <w:proofErr w:type="spellEnd"/>
-            <w:r>
-              <w:rPr>
-                <w:rFonts w:ascii="Calibri" w:eastAsia="Calibri" w:hAnsi="Calibri" w:cs="Calibri"/>
-                <w:color w:val="595959"/>
-                <w:sz w:val="24"/>
-              </w:rPr>
-              <w:t xml:space="preserve"> Max Size' gab es die meisten Unstimmigkeiten, aber auch gutes Feedback wie man diese ändern könnte mit bspw. </w:t>
-            </w:r>
-            <w:r>
-              <w:rPr>
-                <w:rFonts w:ascii="Calibri" w:eastAsia="Calibri" w:hAnsi="Calibri" w:cs="Calibri"/>
-                <w:color w:val="595959"/>
-                <w:sz w:val="24"/>
-              </w:rPr>
-              <w:t xml:space="preserve">%-Angaben anstatt </w:t>
-            </w:r>
-            <w:proofErr w:type="spellStart"/>
-            <w:r>
-              <w:rPr>
-                <w:rFonts w:ascii="Calibri" w:eastAsia="Calibri" w:hAnsi="Calibri" w:cs="Calibri"/>
-                <w:color w:val="595959"/>
-                <w:sz w:val="24"/>
-              </w:rPr>
-              <w:t>max</w:t>
-            </w:r>
-            <w:proofErr w:type="spellEnd"/>
-            <w:r>
-              <w:rPr>
-                <w:rFonts w:ascii="Calibri" w:eastAsia="Calibri" w:hAnsi="Calibri" w:cs="Calibri"/>
-                <w:color w:val="595959"/>
-                <w:sz w:val="24"/>
-              </w:rPr>
-              <w:t xml:space="preserve"> </w:t>
-            </w:r>
-            <w:proofErr w:type="spellStart"/>
-            <w:r>
-              <w:rPr>
-                <w:rFonts w:ascii="Calibri" w:eastAsia="Calibri" w:hAnsi="Calibri" w:cs="Calibri"/>
-                <w:color w:val="595959"/>
-                <w:sz w:val="24"/>
-              </w:rPr>
-              <w:t>size</w:t>
-            </w:r>
-            <w:proofErr w:type="spellEnd"/>
-            <w:r>
-              <w:rPr>
-                <w:rFonts w:ascii="Calibri" w:eastAsia="Calibri" w:hAnsi="Calibri" w:cs="Calibri"/>
-                <w:color w:val="595959"/>
-                <w:sz w:val="24"/>
-              </w:rPr>
-              <w:t>.</w:t>
+              <w:t>%-Angaben anstatt max size.</w:t>
             </w:r>
           </w:p>
           <w:p>
@@ -1472,77 +1190,23 @@
                 <w:color w:val="595959"/>
                 <w:sz w:val="24"/>
               </w:rPr>
-              <w:t xml:space="preserve"> die eigentlich nur nebensächlich sein sollte, ist hier besonders aufgefallen. Die Probanden wollten zuerst alle Funktionen auf das 'Waterproof' zurückführen, wie z.B. '</w:t>
-            </w:r>
-            <w:proofErr w:type="spellStart"/>
+              <w:t xml:space="preserve"> die eigentlich nur nebensächlich sein sollte, ist hier besonders aufgefallen. Die Probanden wollten zuerst alle Funktionen auf das 'Waterproof' zurückführen, wie z.B. 'Reload Object' was aber </w:t>
+            </w:r>
             <w:r>
               <w:rPr>
                 <w:rFonts w:ascii="Calibri" w:eastAsia="Calibri" w:hAnsi="Calibri" w:cs="Calibri"/>
                 <w:color w:val="595959"/>
                 <w:sz w:val="24"/>
               </w:rPr>
-              <w:t>Reload</w:t>
-            </w:r>
-            <w:proofErr w:type="spellEnd"/>
+              <w:t>unabhängig</w:t>
+            </w:r>
             <w:r>
               <w:rPr>
                 <w:rFonts w:ascii="Calibri" w:eastAsia="Calibri" w:hAnsi="Calibri" w:cs="Calibri"/>
                 <w:color w:val="595959"/>
                 <w:sz w:val="24"/>
               </w:rPr>
-              <w:t xml:space="preserve"> </w:t>
-            </w:r>
-            <w:proofErr w:type="spellStart"/>
-            <w:r>
-              <w:rPr>
-                <w:rFonts w:ascii="Calibri" w:eastAsia="Calibri" w:hAnsi="Calibri" w:cs="Calibri"/>
-                <w:color w:val="595959"/>
-                <w:sz w:val="24"/>
-              </w:rPr>
-              <w:t>Object</w:t>
-            </w:r>
-            <w:proofErr w:type="spellEnd"/>
-            <w:r>
-              <w:rPr>
-                <w:rFonts w:ascii="Calibri" w:eastAsia="Calibri" w:hAnsi="Calibri" w:cs="Calibri"/>
-                <w:color w:val="595959"/>
-                <w:sz w:val="24"/>
-              </w:rPr>
-              <w:t xml:space="preserve">' was aber </w:t>
-            </w:r>
-            <w:r>
-              <w:rPr>
-                <w:rFonts w:ascii="Calibri" w:eastAsia="Calibri" w:hAnsi="Calibri" w:cs="Calibri"/>
-                <w:color w:val="595959"/>
-                <w:sz w:val="24"/>
-              </w:rPr>
-              <w:t>unabhängig</w:t>
-            </w:r>
-            <w:r>
-              <w:rPr>
-                <w:rFonts w:ascii="Calibri" w:eastAsia="Calibri" w:hAnsi="Calibri" w:cs="Calibri"/>
-                <w:color w:val="595959"/>
-                <w:sz w:val="24"/>
-              </w:rPr>
-              <w:t xml:space="preserve"> von 'Waterproof' funktioniert. Das Hauptaugenmerk sollte auf die durch das Plugin vereinfachte Interaktion zwischen Blender und </w:t>
-            </w:r>
-            <w:proofErr w:type="spellStart"/>
-            <w:r>
-              <w:rPr>
-                <w:rFonts w:ascii="Calibri" w:eastAsia="Calibri" w:hAnsi="Calibri" w:cs="Calibri"/>
-                <w:color w:val="595959"/>
-                <w:sz w:val="24"/>
-              </w:rPr>
-              <w:t>Cura</w:t>
-            </w:r>
-            <w:proofErr w:type="spellEnd"/>
-            <w:r>
-              <w:rPr>
-                <w:rFonts w:ascii="Calibri" w:eastAsia="Calibri" w:hAnsi="Calibri" w:cs="Calibri"/>
-                <w:color w:val="595959"/>
-                <w:sz w:val="24"/>
-              </w:rPr>
-              <w:t xml:space="preserve"> gerichtet werden.</w:t>
+              <w:t xml:space="preserve"> von 'Waterproof' funktioniert. Das Hauptaugenmerk sollte auf die durch das Plugin vereinfachte Interaktion zwischen Blender und Cura gerichtet werden.</w:t>
             </w:r>
           </w:p>
           <w:p>
@@ -1611,51 +1275,7 @@
                 <w:color w:val="auto"/>
                 <w:sz w:val="24"/>
               </w:rPr>
-              <w:t xml:space="preserve">a) </w:t>
-            </w:r>
-            <w:r>
-              <w:rPr>
-                <w:rFonts w:ascii="Calibri" w:eastAsia="Calibri" w:hAnsi="Calibri" w:cs="Calibri"/>
-                <w:color w:val="auto"/>
-                <w:sz w:val="24"/>
-              </w:rPr>
-              <w:t xml:space="preserve">Sende das in Blender modellierte Objekt an </w:t>
-            </w:r>
-            <w:proofErr w:type="spellStart"/>
-            <w:r>
-              <w:rPr>
-                <w:rFonts w:ascii="Calibri" w:eastAsia="Calibri" w:hAnsi="Calibri" w:cs="Calibri"/>
-                <w:color w:val="auto"/>
-                <w:sz w:val="24"/>
-              </w:rPr>
-              <w:t>Ultimaker</w:t>
-            </w:r>
-            <w:proofErr w:type="spellEnd"/>
-            <w:r>
-              <w:rPr>
-                <w:rFonts w:ascii="Calibri" w:eastAsia="Calibri" w:hAnsi="Calibri" w:cs="Calibri"/>
-                <w:color w:val="auto"/>
-                <w:sz w:val="24"/>
-              </w:rPr>
-              <w:t xml:space="preserve"> </w:t>
-            </w:r>
-            <w:proofErr w:type="spellStart"/>
-            <w:r>
-              <w:rPr>
-                <w:rFonts w:ascii="Calibri" w:eastAsia="Calibri" w:hAnsi="Calibri" w:cs="Calibri"/>
-                <w:color w:val="auto"/>
-                <w:sz w:val="24"/>
-              </w:rPr>
-              <w:t>Cura</w:t>
-            </w:r>
-            <w:proofErr w:type="spellEnd"/>
-            <w:r>
-              <w:rPr>
-                <w:rFonts w:ascii="Calibri" w:eastAsia="Calibri" w:hAnsi="Calibri" w:cs="Calibri"/>
-                <w:color w:val="auto"/>
-                <w:sz w:val="24"/>
-              </w:rPr>
-              <w:t>.</w:t>
+              <w:t>a) Sende das in Blender modellierte Objekt an Ultimaker Cura.</w:t>
             </w:r>
           </w:p>
           <w:p>
@@ -1691,9 +1311,68 @@
                 <w:color w:val="595959"/>
                 <w:sz w:val="24"/>
               </w:rPr>
-              <w:t xml:space="preserve">In Blender das Objekt speichern und in </w:t>
-            </w:r>
-            <w:proofErr w:type="spellStart"/>
+              <w:t>In Blender das Objekt speichern und in Cura das Objekt mithilfe des Plugins öffnen. Es ist nicht ganz klar ob das Objekt ganz normal über 'File' geöffnet werden kann oder speziell über das Plugin.</w:t>
+            </w:r>
+            <w:r>
+              <w:rPr>
+                <w:rFonts w:ascii="Calibri" w:eastAsia="Calibri" w:hAnsi="Calibri" w:cs="Calibri"/>
+                <w:color w:val="595959"/>
+                <w:sz w:val="24"/>
+              </w:rPr>
+              <w:t>"</w:t>
+            </w:r>
+          </w:p>
+          <w:p>
+            <w:pPr>
+              <w:rPr>
+                <w:rFonts w:ascii="Calibri" w:eastAsia="Calibri" w:hAnsi="Calibri" w:cs="Calibri"/>
+                <w:color w:val="595959"/>
+                <w:sz w:val="24"/>
+              </w:rPr>
+            </w:pPr>
+          </w:p>
+          <w:p>
+            <w:pPr>
+              <w:rPr>
+                <w:rFonts w:ascii="Calibri" w:eastAsia="Calibri" w:hAnsi="Calibri" w:cs="Calibri"/>
+                <w:color w:val="auto"/>
+                <w:sz w:val="24"/>
+              </w:rPr>
+            </w:pPr>
+            <w:r>
+              <w:rPr>
+                <w:rFonts w:ascii="Calibri" w:eastAsia="Calibri" w:hAnsi="Calibri" w:cs="Calibri"/>
+                <w:color w:val="auto"/>
+                <w:sz w:val="24"/>
+              </w:rPr>
+              <w:t>b) Passe die Größe des Objekts in Cura so an, dass es in den Drucker passt.</w:t>
+            </w:r>
+          </w:p>
+          <w:p>
+            <w:pPr>
+              <w:rPr>
+                <w:rFonts w:ascii="Calibri" w:eastAsia="Calibri" w:hAnsi="Calibri" w:cs="Calibri"/>
+                <w:color w:val="595959"/>
+                <w:sz w:val="24"/>
+              </w:rPr>
+            </w:pPr>
+            <w:r>
+              <w:rPr>
+                <w:rFonts w:ascii="Calibri" w:eastAsia="Calibri" w:hAnsi="Calibri" w:cs="Calibri"/>
+                <w:color w:val="595959"/>
+                <w:sz w:val="24"/>
+                <w:u w:val="single"/>
+              </w:rPr>
+              <w:t>Probanden</w:t>
+            </w:r>
+            <w:r>
+              <w:rPr>
+                <w:rFonts w:ascii="Calibri" w:eastAsia="Calibri" w:hAnsi="Calibri" w:cs="Calibri"/>
+                <w:color w:val="595959"/>
+                <w:sz w:val="24"/>
+              </w:rPr>
+              <w:t>: "</w:t>
+            </w:r>
             <w:r>
               <w:rPr>
                 <w:rFonts w:ascii="Calibri" w:eastAsia="Calibri" w:hAnsi="Calibri" w:cs="Calibri"/>
@@ -1702,9 +1381,68 @@
                 <w:color w:val="595959"/>
                 <w:sz w:val="24"/>
               </w:rPr>
-              <w:t>Cura</w:t>
-            </w:r>
-            <w:proofErr w:type="spellEnd"/>
+              <w:t>Im Extentions Tab unter 'Blender Plugin' auf 'Scale to Max Size' klicken.</w:t>
+            </w:r>
+            <w:r>
+              <w:rPr>
+                <w:rFonts w:ascii="Calibri" w:eastAsia="Calibri" w:hAnsi="Calibri" w:cs="Calibri"/>
+                <w:color w:val="595959"/>
+                <w:sz w:val="24"/>
+              </w:rPr>
+              <w:t>"</w:t>
+            </w:r>
+          </w:p>
+          <w:p>
+            <w:pPr>
+              <w:rPr>
+                <w:rFonts w:ascii="Calibri" w:eastAsia="Calibri" w:hAnsi="Calibri" w:cs="Calibri"/>
+                <w:color w:val="595959"/>
+                <w:sz w:val="24"/>
+              </w:rPr>
+            </w:pPr>
+          </w:p>
+          <w:p>
+            <w:pPr>
+              <w:rPr>
+                <w:rFonts w:ascii="Calibri" w:eastAsia="Calibri" w:hAnsi="Calibri" w:cs="Calibri"/>
+                <w:color w:val="auto"/>
+                <w:sz w:val="24"/>
+              </w:rPr>
+            </w:pPr>
+            <w:r>
+              <w:rPr>
+                <w:rFonts w:ascii="Calibri" w:eastAsia="Calibri" w:hAnsi="Calibri" w:cs="Calibri"/>
+                <w:color w:val="auto"/>
+                <w:sz w:val="24"/>
+              </w:rPr>
+              <w:t>c) Prüfe, ob das Objekt wasserdicht ist.</w:t>
+            </w:r>
+          </w:p>
+          <w:p>
+            <w:pPr>
+              <w:rPr>
+                <w:rFonts w:ascii="Calibri" w:eastAsia="Calibri" w:hAnsi="Calibri" w:cs="Calibri"/>
+                <w:color w:val="595959"/>
+                <w:sz w:val="24"/>
+              </w:rPr>
+            </w:pPr>
+            <w:r>
+              <w:rPr>
+                <w:rFonts w:ascii="Calibri" w:eastAsia="Calibri" w:hAnsi="Calibri" w:cs="Calibri"/>
+                <w:color w:val="595959"/>
+                <w:sz w:val="24"/>
+                <w:u w:val="single"/>
+              </w:rPr>
+              <w:t>Probanden</w:t>
+            </w:r>
+            <w:r>
+              <w:rPr>
+                <w:rFonts w:ascii="Calibri" w:eastAsia="Calibri" w:hAnsi="Calibri" w:cs="Calibri"/>
+                <w:color w:val="595959"/>
+                <w:sz w:val="24"/>
+              </w:rPr>
+              <w:t>: "</w:t>
+            </w:r>
             <w:r>
               <w:rPr>
                 <w:rFonts w:ascii="Calibri" w:eastAsia="Calibri" w:hAnsi="Calibri" w:cs="Calibri"/>
@@ -1713,7 +1451,7 @@
                 <w:color w:val="595959"/>
                 <w:sz w:val="24"/>
               </w:rPr>
-              <w:t xml:space="preserve"> das Objekt mithilfe des Plugins öffnen. Es ist nicht ganz klar ob das Objekt ganz normal über 'File' geöffnet werden kann oder speziell über das Plugin.</w:t>
+              <w:t>Im Extentions Tab unter 'Blender Plugin' auf 'Check Waterproof' klicken.</w:t>
             </w:r>
             <w:r>
               <w:rPr>
@@ -1747,33 +1485,7 @@
                 <w:color w:val="auto"/>
                 <w:sz w:val="24"/>
               </w:rPr>
-              <w:t xml:space="preserve">b) </w:t>
-            </w:r>
-            <w:r>
-              <w:rPr>
-                <w:rFonts w:ascii="Calibri" w:eastAsia="Calibri" w:hAnsi="Calibri" w:cs="Calibri"/>
-                <w:color w:val="auto"/>
-                <w:sz w:val="24"/>
-              </w:rPr>
-              <w:t xml:space="preserve">Passe die Größe des Objekts in </w:t>
-            </w:r>
-            <w:proofErr w:type="spellStart"/>
-            <w:r>
-              <w:rPr>
-                <w:rFonts w:ascii="Calibri" w:eastAsia="Calibri" w:hAnsi="Calibri" w:cs="Calibri"/>
-                <w:color w:val="auto"/>
-                <w:sz w:val="24"/>
-              </w:rPr>
-              <w:t>Cura</w:t>
-            </w:r>
-            <w:proofErr w:type="spellEnd"/>
-            <w:r>
-              <w:rPr>
-                <w:rFonts w:ascii="Calibri" w:eastAsia="Calibri" w:hAnsi="Calibri" w:cs="Calibri"/>
-                <w:color w:val="auto"/>
-                <w:sz w:val="24"/>
-              </w:rPr>
-              <w:t xml:space="preserve"> so an, dass es in den Drucker passt.</w:t>
+              <w:t>d) Sende das Objekt mit einem Klick in Cura an Blender.</w:t>
             </w:r>
           </w:p>
           <w:p>
@@ -1809,9 +1521,94 @@
                 <w:color w:val="595959"/>
                 <w:sz w:val="24"/>
               </w:rPr>
-              <w:t xml:space="preserve">Im </w:t>
-            </w:r>
-            <w:proofErr w:type="spellStart"/>
+              <w:t>Bei 'Check Waterproof' bei fehlgeschlagener Prüfung ob das Objekt wasserdicht ist, auf 'Open in Blender' klicken. Jetzt wird das Objekt in Blender geöffnet.</w:t>
+            </w:r>
+            <w:r>
+              <w:rPr>
+                <w:rFonts w:ascii="Calibri" w:eastAsia="Calibri" w:hAnsi="Calibri" w:cs="Calibri"/>
+                <w:color w:val="595959"/>
+                <w:sz w:val="24"/>
+              </w:rPr>
+              <w:t>"</w:t>
+            </w:r>
+          </w:p>
+          <w:p>
+            <w:pPr>
+              <w:rPr>
+                <w:rFonts w:ascii="Calibri" w:eastAsia="Calibri" w:hAnsi="Calibri" w:cs="Calibri"/>
+                <w:color w:val="595959"/>
+                <w:sz w:val="24"/>
+              </w:rPr>
+            </w:pPr>
+          </w:p>
+          <w:p>
+            <w:pPr>
+              <w:rPr>
+                <w:rFonts w:ascii="Calibri" w:eastAsia="Calibri" w:hAnsi="Calibri" w:cs="Calibri"/>
+                <w:color w:val="595959"/>
+                <w:sz w:val="24"/>
+              </w:rPr>
+            </w:pPr>
+            <w:r>
+              <w:rPr>
+                <w:rFonts w:ascii="Calibri" w:eastAsia="Calibri" w:hAnsi="Calibri" w:cs="Calibri"/>
+                <w:color w:val="595959"/>
+                <w:sz w:val="24"/>
+              </w:rPr>
+              <w:t>Hier kam die Frage auf was denn passieren würde, wenn man hier auf 'Open in Blender' klickt obwohl man Blender nicht installiert hat. Hier wurde gemeinsam mit den Probanden evaluiert und man kam auf das Ergebnis, beim Klicken auf den Knopf auf die Downloadseite von Blender zu verweisen.</w:t>
+            </w:r>
+          </w:p>
+          <w:p>
+            <w:pPr>
+              <w:rPr>
+                <w:rFonts w:ascii="Calibri" w:eastAsia="Calibri" w:hAnsi="Calibri" w:cs="Calibri"/>
+                <w:color w:val="595959"/>
+                <w:sz w:val="24"/>
+              </w:rPr>
+            </w:pPr>
+          </w:p>
+          <w:p>
+            <w:pPr>
+              <w:rPr>
+                <w:rFonts w:ascii="Calibri" w:eastAsia="Calibri" w:hAnsi="Calibri" w:cs="Calibri"/>
+                <w:color w:val="auto"/>
+                <w:sz w:val="24"/>
+              </w:rPr>
+            </w:pPr>
+            <w:r>
+              <w:rPr>
+                <w:rFonts w:ascii="Calibri" w:eastAsia="Calibri" w:hAnsi="Calibri" w:cs="Calibri"/>
+                <w:color w:val="auto"/>
+                <w:sz w:val="24"/>
+              </w:rPr>
+              <w:t>e) Ignoriere die Meldung, dass das Objekt nicht wasserdicht ist.</w:t>
+            </w:r>
+          </w:p>
+          <w:p>
+            <w:pPr>
+              <w:rPr>
+                <w:rFonts w:ascii="Calibri" w:eastAsia="Calibri" w:hAnsi="Calibri" w:cs="Calibri"/>
+                <w:color w:val="595959"/>
+                <w:sz w:val="24"/>
+              </w:rPr>
+            </w:pPr>
+            <w:r>
+              <w:rPr>
+                <w:rFonts w:ascii="Calibri" w:eastAsia="Calibri" w:hAnsi="Calibri" w:cs="Calibri"/>
+                <w:color w:val="595959"/>
+                <w:sz w:val="24"/>
+                <w:u w:val="single"/>
+              </w:rPr>
+              <w:t>Probanden</w:t>
+            </w:r>
+            <w:r>
+              <w:rPr>
+                <w:rFonts w:ascii="Calibri" w:eastAsia="Calibri" w:hAnsi="Calibri" w:cs="Calibri"/>
+                <w:color w:val="595959"/>
+                <w:sz w:val="24"/>
+              </w:rPr>
+              <w:t>: "</w:t>
+            </w:r>
             <w:r>
               <w:rPr>
                 <w:rFonts w:ascii="Calibri" w:eastAsia="Calibri" w:hAnsi="Calibri" w:cs="Calibri"/>
@@ -1820,9 +1617,8 @@
                 <w:color w:val="595959"/>
                 <w:sz w:val="24"/>
               </w:rPr>
-              <w:t>Extentions</w:t>
-            </w:r>
-            <w:proofErr w:type="spellEnd"/>
+              <w:t xml:space="preserve">Bei 'Check Waterproof' statt nun auf 'Open in Blender' </w:t>
+            </w:r>
             <w:r>
               <w:rPr>
                 <w:rFonts w:ascii="Calibri" w:eastAsia="Calibri" w:hAnsi="Calibri" w:cs="Calibri"/>
@@ -1831,9 +1627,8 @@
                 <w:color w:val="595959"/>
                 <w:sz w:val="24"/>
               </w:rPr>
-              <w:t xml:space="preserve"> Tab unter 'Blender Plugin' auf '</w:t>
-            </w:r>
-            <w:proofErr w:type="spellStart"/>
+              <w:t>zu klicken</w:t>
+            </w:r>
             <w:r>
               <w:rPr>
                 <w:rFonts w:ascii="Calibri" w:eastAsia="Calibri" w:hAnsi="Calibri" w:cs="Calibri"/>
@@ -1842,9 +1637,67 @@
                 <w:color w:val="595959"/>
                 <w:sz w:val="24"/>
               </w:rPr>
-              <w:t>Scale</w:t>
-            </w:r>
-            <w:proofErr w:type="spellEnd"/>
+              <w:t>, einfach auf 'Ignore' oder 'X' klicken.</w:t>
+            </w:r>
+            <w:r>
+              <w:rPr>
+                <w:rFonts w:ascii="Calibri" w:eastAsia="Calibri" w:hAnsi="Calibri" w:cs="Calibri"/>
+                <w:color w:val="595959"/>
+                <w:sz w:val="24"/>
+              </w:rPr>
+              <w:t>"</w:t>
+            </w:r>
+          </w:p>
+          <w:p>
+            <w:pPr>
+              <w:rPr>
+                <w:rFonts w:ascii="Calibri" w:eastAsia="Calibri" w:hAnsi="Calibri" w:cs="Calibri"/>
+                <w:color w:val="595959"/>
+                <w:sz w:val="24"/>
+              </w:rPr>
+            </w:pPr>
+          </w:p>
+          <w:p>
+            <w:pPr>
+              <w:rPr>
+                <w:rFonts w:ascii="Calibri" w:eastAsia="Calibri" w:hAnsi="Calibri" w:cs="Calibri"/>
+                <w:color w:val="auto"/>
+                <w:sz w:val="24"/>
+              </w:rPr>
+            </w:pPr>
+            <w:r>
+              <w:rPr>
+                <w:rFonts w:ascii="Calibri" w:eastAsia="Calibri" w:hAnsi="Calibri" w:cs="Calibri"/>
+                <w:color w:val="auto"/>
+                <w:sz w:val="24"/>
+              </w:rPr>
+              <w:t>f) Lade das Objekt neu ohne es explizit zu öffnen.</w:t>
+            </w:r>
+          </w:p>
+          <w:p>
+            <w:pPr>
+              <w:rPr>
+                <w:sz w:val="24"/>
+                <w:szCs w:val="24"/>
+              </w:rPr>
+            </w:pPr>
+            <w:r>
+              <w:rPr>
+                <w:rFonts w:ascii="Calibri" w:eastAsia="Calibri" w:hAnsi="Calibri" w:cs="Calibri"/>
+                <w:color w:val="595959"/>
+                <w:sz w:val="24"/>
+                <w:u w:val="single"/>
+              </w:rPr>
+              <w:t>Probanden</w:t>
+            </w:r>
+            <w:r>
+              <w:rPr>
+                <w:rFonts w:ascii="Calibri" w:eastAsia="Calibri" w:hAnsi="Calibri" w:cs="Calibri"/>
+                <w:color w:val="595959"/>
+                <w:sz w:val="24"/>
+              </w:rPr>
+              <w:t>: "</w:t>
+            </w:r>
             <w:r>
               <w:rPr>
                 <w:rFonts w:ascii="Calibri" w:eastAsia="Calibri" w:hAnsi="Calibri" w:cs="Calibri"/>
@@ -1853,9 +1706,92 @@
                 <w:color w:val="595959"/>
                 <w:sz w:val="24"/>
               </w:rPr>
-              <w:t xml:space="preserve"> </w:t>
-            </w:r>
-            <w:proofErr w:type="spellStart"/>
+              <w:t>Im Extentions Tab unter 'Blender Plugin' auf 'Reload Object' klicken.</w:t>
+            </w:r>
+            <w:r>
+              <w:rPr>
+                <w:rFonts w:ascii="Calibri" w:eastAsia="Calibri" w:hAnsi="Calibri" w:cs="Calibri"/>
+                <w:color w:val="595959"/>
+                <w:sz w:val="24"/>
+              </w:rPr>
+              <w:t>“</w:t>
+            </w:r>
+          </w:p>
+          <w:p>
+            <w:pPr>
+              <w:rPr>
+                <w:sz w:val="24"/>
+                <w:szCs w:val="24"/>
+              </w:rPr>
+            </w:pPr>
+          </w:p>
+          <w:p>
+            <w:pPr>
+              <w:pBdr>
+                <w:bottom w:val="single" w:sz="4" w:space="1" w:color="auto"/>
+              </w:pBdr>
+              <w:rPr>
+                <w:b/>
+                <w:bCs/>
+                <w:color w:val="00B050"/>
+                <w:sz w:val="24"/>
+                <w:szCs w:val="24"/>
+              </w:rPr>
+            </w:pPr>
+            <w:r>
+              <w:rPr>
+                <w:b/>
+                <w:bCs/>
+                <w:color w:val="00B050"/>
+                <w:sz w:val="24"/>
+                <w:szCs w:val="24"/>
+              </w:rPr>
+              <w:t>Fragen und Antworten:</w:t>
+            </w:r>
+          </w:p>
+          <w:p>
+            <w:pPr>
+              <w:rPr>
+                <w:rFonts w:ascii="Calibri" w:eastAsia="Calibri" w:hAnsi="Calibri" w:cs="Calibri"/>
+                <w:color w:val="auto"/>
+                <w:sz w:val="24"/>
+              </w:rPr>
+            </w:pPr>
+            <w:r>
+              <w:rPr>
+                <w:rFonts w:ascii="Calibri" w:eastAsia="Calibri" w:hAnsi="Calibri" w:cs="Calibri"/>
+                <w:color w:val="auto"/>
+                <w:sz w:val="24"/>
+              </w:rPr>
+              <w:t>(1) Welche Funktionen bietet das Plugin?</w:t>
+            </w:r>
+          </w:p>
+          <w:p>
+            <w:pPr>
+              <w:rPr>
+                <w:rFonts w:ascii="Calibri" w:eastAsia="Calibri" w:hAnsi="Calibri" w:cs="Calibri"/>
+                <w:color w:val="595959"/>
+                <w:sz w:val="24"/>
+              </w:rPr>
+            </w:pPr>
+            <w:r>
+              <w:rPr>
+                <w:rFonts w:ascii="Calibri" w:eastAsia="Calibri" w:hAnsi="Calibri" w:cs="Calibri"/>
+                <w:color w:val="595959"/>
+                <w:sz w:val="24"/>
+                <w:u w:val="single"/>
+              </w:rPr>
+              <w:lastRenderedPageBreak/>
+              <w:t>Probanden</w:t>
+            </w:r>
+            <w:r>
+              <w:rPr>
+                <w:rFonts w:ascii="Calibri" w:eastAsia="Calibri" w:hAnsi="Calibri" w:cs="Calibri"/>
+                <w:color w:val="595959"/>
+                <w:sz w:val="24"/>
+              </w:rPr>
+              <w:t>: "</w:t>
+            </w:r>
             <w:r>
               <w:rPr>
                 <w:rFonts w:ascii="Calibri" w:eastAsia="Calibri" w:hAnsi="Calibri" w:cs="Calibri"/>
@@ -1864,9 +1800,8 @@
                 <w:color w:val="595959"/>
                 <w:sz w:val="24"/>
               </w:rPr>
-              <w:t>to</w:t>
-            </w:r>
-            <w:proofErr w:type="spellEnd"/>
+              <w:t xml:space="preserve">Überprüfung auf Wasserdichtigkeit und das erneute öffnen direkt in Blender zum </w:t>
+            </w:r>
             <w:r>
               <w:rPr>
                 <w:rFonts w:ascii="Calibri" w:eastAsia="Calibri" w:hAnsi="Calibri" w:cs="Calibri"/>
@@ -1875,75 +1810,7 @@
                 <w:color w:val="595959"/>
                 <w:sz w:val="24"/>
               </w:rPr>
-              <w:t xml:space="preserve"> Max Size' klicken.</w:t>
-            </w:r>
-            <w:r>
-              <w:rPr>
-                <w:rFonts w:ascii="Calibri" w:eastAsia="Calibri" w:hAnsi="Calibri" w:cs="Calibri"/>
-                <w:color w:val="595959"/>
-                <w:sz w:val="24"/>
-              </w:rPr>
-              <w:t>"</w:t>
-            </w:r>
-          </w:p>
-          <w:p>
-            <w:pPr>
-              <w:rPr>
-                <w:rFonts w:ascii="Calibri" w:eastAsia="Calibri" w:hAnsi="Calibri" w:cs="Calibri"/>
-                <w:color w:val="595959"/>
-                <w:sz w:val="24"/>
-              </w:rPr>
-            </w:pPr>
-          </w:p>
-          <w:p>
-            <w:pPr>
-              <w:rPr>
-                <w:rFonts w:ascii="Calibri" w:eastAsia="Calibri" w:hAnsi="Calibri" w:cs="Calibri"/>
-                <w:color w:val="auto"/>
-                <w:sz w:val="24"/>
-              </w:rPr>
-            </w:pPr>
-            <w:r>
-              <w:rPr>
-                <w:rFonts w:ascii="Calibri" w:eastAsia="Calibri" w:hAnsi="Calibri" w:cs="Calibri"/>
-                <w:color w:val="auto"/>
-                <w:sz w:val="24"/>
-              </w:rPr>
-              <w:t xml:space="preserve">c) </w:t>
-            </w:r>
-            <w:r>
-              <w:rPr>
-                <w:rFonts w:ascii="Calibri" w:eastAsia="Calibri" w:hAnsi="Calibri" w:cs="Calibri"/>
-                <w:color w:val="auto"/>
-                <w:sz w:val="24"/>
-              </w:rPr>
-              <w:t>Prüfe, ob das Objekt wasserdicht ist.</w:t>
-            </w:r>
-          </w:p>
-          <w:p>
-            <w:pPr>
-              <w:rPr>
-                <w:rFonts w:ascii="Calibri" w:eastAsia="Calibri" w:hAnsi="Calibri" w:cs="Calibri"/>
-                <w:color w:val="595959"/>
-                <w:sz w:val="24"/>
-              </w:rPr>
-            </w:pPr>
-            <w:r>
-              <w:rPr>
-                <w:rFonts w:ascii="Calibri" w:eastAsia="Calibri" w:hAnsi="Calibri" w:cs="Calibri"/>
-                <w:color w:val="595959"/>
-                <w:sz w:val="24"/>
-                <w:u w:val="single"/>
-              </w:rPr>
-              <w:t>Probanden</w:t>
-            </w:r>
-            <w:r>
-              <w:rPr>
-                <w:rFonts w:ascii="Calibri" w:eastAsia="Calibri" w:hAnsi="Calibri" w:cs="Calibri"/>
-                <w:color w:val="595959"/>
-                <w:sz w:val="24"/>
-              </w:rPr>
-              <w:t>: "</w:t>
+              <w:t>Bearbeiten</w:t>
             </w:r>
             <w:r>
               <w:rPr>
@@ -1953,9 +1820,110 @@
                 <w:color w:val="595959"/>
                 <w:sz w:val="24"/>
               </w:rPr>
-              <w:t xml:space="preserve">Im </w:t>
-            </w:r>
-            <w:proofErr w:type="spellStart"/>
+              <w:t xml:space="preserve"> dieser. Einfaches Öffnen von .blend Dateien. Skalierung des Objektes auf maximale Größe. Neuladen des Objektes.</w:t>
+            </w:r>
+            <w:r>
+              <w:rPr>
+                <w:rFonts w:ascii="Calibri" w:eastAsia="Calibri" w:hAnsi="Calibri" w:cs="Calibri"/>
+                <w:color w:val="595959"/>
+                <w:sz w:val="24"/>
+              </w:rPr>
+              <w:t>"</w:t>
+            </w:r>
+          </w:p>
+          <w:p>
+            <w:pPr>
+              <w:rPr>
+                <w:rFonts w:ascii="Calibri" w:eastAsia="Calibri" w:hAnsi="Calibri" w:cs="Calibri"/>
+                <w:color w:val="595959"/>
+                <w:sz w:val="24"/>
+              </w:rPr>
+            </w:pPr>
+          </w:p>
+          <w:p>
+            <w:pPr>
+              <w:rPr>
+                <w:rFonts w:ascii="Calibri" w:eastAsia="Calibri" w:hAnsi="Calibri" w:cs="Calibri"/>
+                <w:color w:val="595959"/>
+                <w:sz w:val="24"/>
+              </w:rPr>
+            </w:pPr>
+            <w:r>
+              <w:rPr>
+                <w:rFonts w:ascii="Calibri" w:eastAsia="Calibri" w:hAnsi="Calibri" w:cs="Calibri"/>
+                <w:color w:val="595959"/>
+                <w:sz w:val="24"/>
+              </w:rPr>
+              <w:t xml:space="preserve">Die Probanden haben hier alle Funktionen des Plugins </w:t>
+            </w:r>
+            <w:r>
+              <w:rPr>
+                <w:rFonts w:ascii="Calibri" w:eastAsia="Calibri" w:hAnsi="Calibri" w:cs="Calibri"/>
+                <w:color w:val="595959"/>
+                <w:sz w:val="24"/>
+              </w:rPr>
+              <w:t>genannt</w:t>
+            </w:r>
+            <w:r>
+              <w:rPr>
+                <w:rFonts w:ascii="Calibri" w:eastAsia="Calibri" w:hAnsi="Calibri" w:cs="Calibri"/>
+                <w:color w:val="595959"/>
+                <w:sz w:val="24"/>
+              </w:rPr>
+              <w:t xml:space="preserve"> und konnten zu jeder Funktion erklären was diese macht.</w:t>
+            </w:r>
+          </w:p>
+          <w:p>
+            <w:pPr>
+              <w:rPr>
+                <w:rFonts w:ascii="Calibri" w:eastAsia="Calibri" w:hAnsi="Calibri" w:cs="Calibri"/>
+                <w:color w:val="595959"/>
+                <w:sz w:val="24"/>
+              </w:rPr>
+            </w:pPr>
+          </w:p>
+          <w:p>
+            <w:pPr>
+              <w:rPr>
+                <w:rFonts w:ascii="Calibri" w:eastAsia="Calibri" w:hAnsi="Calibri" w:cs="Calibri"/>
+                <w:color w:val="auto"/>
+                <w:sz w:val="24"/>
+              </w:rPr>
+            </w:pPr>
+            <w:r>
+              <w:rPr>
+                <w:rFonts w:ascii="Calibri" w:eastAsia="Calibri" w:hAnsi="Calibri" w:cs="Calibri"/>
+                <w:color w:val="auto"/>
+                <w:sz w:val="24"/>
+              </w:rPr>
+              <w:t>(2) Was hat Dir besonders gut gefallen?</w:t>
+            </w:r>
+          </w:p>
+          <w:p>
+            <w:pPr>
+              <w:rPr>
+                <w:rFonts w:ascii="Calibri" w:eastAsia="Calibri" w:hAnsi="Calibri" w:cs="Calibri"/>
+                <w:color w:val="595959"/>
+                <w:sz w:val="24"/>
+              </w:rPr>
+            </w:pPr>
+            <w:r>
+              <w:rPr>
+                <w:rFonts w:ascii="Calibri" w:eastAsia="Calibri" w:hAnsi="Calibri" w:cs="Calibri"/>
+                <w:color w:val="595959"/>
+                <w:sz w:val="24"/>
+                <w:u w:val="single"/>
+              </w:rPr>
+              <w:t>Probanden</w:t>
+            </w:r>
+            <w:r>
+              <w:rPr>
+                <w:rFonts w:ascii="Calibri" w:eastAsia="Calibri" w:hAnsi="Calibri" w:cs="Calibri"/>
+                <w:color w:val="595959"/>
+                <w:sz w:val="24"/>
+              </w:rPr>
+              <w:t>: "</w:t>
+            </w:r>
             <w:r>
               <w:rPr>
                 <w:rFonts w:ascii="Calibri" w:eastAsia="Calibri" w:hAnsi="Calibri" w:cs="Calibri"/>
@@ -1964,9 +1932,8 @@
                 <w:color w:val="595959"/>
                 <w:sz w:val="24"/>
               </w:rPr>
-              <w:t>Extentions</w:t>
-            </w:r>
-            <w:proofErr w:type="spellEnd"/>
+              <w:t xml:space="preserve">Besonders gut hat uns das 'Reloaden' des Objektes gefallen, das heißt man muss das Objekt nicht erst wieder erneut </w:t>
+            </w:r>
             <w:r>
               <w:rPr>
                 <w:rFonts w:ascii="Calibri" w:eastAsia="Calibri" w:hAnsi="Calibri" w:cs="Calibri"/>
@@ -1975,93 +1942,7 @@
                 <w:color w:val="595959"/>
                 <w:sz w:val="24"/>
               </w:rPr>
-              <w:t xml:space="preserve"> Tab unter 'Blender Plugin' auf 'Check Waterproof' klicken.</w:t>
-            </w:r>
-            <w:r>
-              <w:rPr>
-                <w:rFonts w:ascii="Calibri" w:eastAsia="Calibri" w:hAnsi="Calibri" w:cs="Calibri"/>
-                <w:color w:val="595959"/>
-                <w:sz w:val="24"/>
-              </w:rPr>
-              <w:t>"</w:t>
-            </w:r>
-          </w:p>
-          <w:p>
-            <w:pPr>
-              <w:rPr>
-                <w:rFonts w:ascii="Calibri" w:eastAsia="Calibri" w:hAnsi="Calibri" w:cs="Calibri"/>
-                <w:color w:val="595959"/>
-                <w:sz w:val="24"/>
-              </w:rPr>
-            </w:pPr>
-          </w:p>
-          <w:p>
-            <w:pPr>
-              <w:rPr>
-                <w:rFonts w:ascii="Calibri" w:eastAsia="Calibri" w:hAnsi="Calibri" w:cs="Calibri"/>
-                <w:color w:val="auto"/>
-                <w:sz w:val="24"/>
-              </w:rPr>
-            </w:pPr>
-            <w:r>
-              <w:rPr>
-                <w:rFonts w:ascii="Calibri" w:eastAsia="Calibri" w:hAnsi="Calibri" w:cs="Calibri"/>
-                <w:color w:val="auto"/>
-                <w:sz w:val="24"/>
-              </w:rPr>
-              <w:t xml:space="preserve">d) </w:t>
-            </w:r>
-            <w:r>
-              <w:rPr>
-                <w:rFonts w:ascii="Calibri" w:eastAsia="Calibri" w:hAnsi="Calibri" w:cs="Calibri"/>
-                <w:color w:val="auto"/>
-                <w:sz w:val="24"/>
-              </w:rPr>
-              <w:t xml:space="preserve">Sende das Objekt mit einem Klick in </w:t>
-            </w:r>
-            <w:proofErr w:type="spellStart"/>
-            <w:r>
-              <w:rPr>
-                <w:rFonts w:ascii="Calibri" w:eastAsia="Calibri" w:hAnsi="Calibri" w:cs="Calibri"/>
-                <w:color w:val="auto"/>
-                <w:sz w:val="24"/>
-              </w:rPr>
-              <w:t>Cura</w:t>
-            </w:r>
-            <w:proofErr w:type="spellEnd"/>
-            <w:r>
-              <w:rPr>
-                <w:rFonts w:ascii="Calibri" w:eastAsia="Calibri" w:hAnsi="Calibri" w:cs="Calibri"/>
-                <w:color w:val="auto"/>
-                <w:sz w:val="24"/>
-              </w:rPr>
-              <w:t xml:space="preserve"> an Blender.</w:t>
-            </w:r>
-          </w:p>
-          <w:p>
-            <w:pPr>
-              <w:rPr>
-                <w:rFonts w:ascii="Calibri" w:eastAsia="Calibri" w:hAnsi="Calibri" w:cs="Calibri"/>
-                <w:color w:val="595959"/>
-                <w:sz w:val="24"/>
-              </w:rPr>
-            </w:pPr>
-            <w:r>
-              <w:rPr>
-                <w:rFonts w:ascii="Calibri" w:eastAsia="Calibri" w:hAnsi="Calibri" w:cs="Calibri"/>
-                <w:color w:val="595959"/>
-                <w:sz w:val="24"/>
-                <w:u w:val="single"/>
-              </w:rPr>
-              <w:t>Probanden</w:t>
-            </w:r>
-            <w:r>
-              <w:rPr>
-                <w:rFonts w:ascii="Calibri" w:eastAsia="Calibri" w:hAnsi="Calibri" w:cs="Calibri"/>
-                <w:color w:val="595959"/>
-                <w:sz w:val="24"/>
-              </w:rPr>
-              <w:t>: "</w:t>
+              <w:t>Öffnen,</w:t>
             </w:r>
             <w:r>
               <w:rPr>
@@ -2071,7 +1952,7 @@
                 <w:color w:val="595959"/>
                 <w:sz w:val="24"/>
               </w:rPr>
-              <w:t>Bei 'Check Waterproof' bei fehlgeschlagener Prüfung ob das Objekt wasserdicht ist, auf 'Open in Blender' klicken. Jetzt wird das Objekt in Blender geöffnet.</w:t>
+              <w:t xml:space="preserve"> um es zu aktualisieren, sondern kann dies mit einem Klick durchführen. Auch ist die 'Waterproof'-Funktion praktisch, aber wir glauben die Umsetzung könnte schwierig werden.</w:t>
             </w:r>
             <w:r>
               <w:rPr>
@@ -2095,32 +1976,6 @@
             <w:pPr>
               <w:rPr>
                 <w:rFonts w:ascii="Calibri" w:eastAsia="Calibri" w:hAnsi="Calibri" w:cs="Calibri"/>
-                <w:color w:val="595959"/>
-                <w:sz w:val="24"/>
-              </w:rPr>
-            </w:pPr>
-            <w:r>
-              <w:rPr>
-                <w:rFonts w:ascii="Calibri" w:eastAsia="Calibri" w:hAnsi="Calibri" w:cs="Calibri"/>
-                <w:color w:val="595959"/>
-                <w:sz w:val="24"/>
-              </w:rPr>
-              <w:t>Hier kam die Frage auf was denn passieren würde, wenn man hier auf 'Open in Blender' klickt obwohl man Blender nicht installiert hat. Hier wurde gemeinsam mit den Probanden evaluiert und man kam auf das Ergebnis, beim Klicken auf den Knopf auf die Downloadseite von Blender zu verweisen.</w:t>
-            </w:r>
-          </w:p>
-          <w:p>
-            <w:pPr>
-              <w:rPr>
-                <w:rFonts w:ascii="Calibri" w:eastAsia="Calibri" w:hAnsi="Calibri" w:cs="Calibri"/>
-                <w:color w:val="595959"/>
-                <w:sz w:val="24"/>
-              </w:rPr>
-            </w:pPr>
-          </w:p>
-          <w:p>
-            <w:pPr>
-              <w:rPr>
-                <w:rFonts w:ascii="Calibri" w:eastAsia="Calibri" w:hAnsi="Calibri" w:cs="Calibri"/>
                 <w:color w:val="auto"/>
                 <w:sz w:val="24"/>
               </w:rPr>
@@ -2131,15 +1986,7 @@
                 <w:color w:val="auto"/>
                 <w:sz w:val="24"/>
               </w:rPr>
-              <w:t xml:space="preserve">e) </w:t>
-            </w:r>
-            <w:r>
-              <w:rPr>
-                <w:rFonts w:ascii="Calibri" w:eastAsia="Calibri" w:hAnsi="Calibri" w:cs="Calibri"/>
-                <w:color w:val="auto"/>
-                <w:sz w:val="24"/>
-              </w:rPr>
-              <w:t>Ignoriere die Meldung, dass das Objekt nicht wasserdicht ist.</w:t>
+              <w:t>(3) Gibt es Teile des Plugins, die unnötig oder zu kompliziert sind?</w:t>
             </w:r>
           </w:p>
           <w:p>
@@ -2175,660 +2022,7 @@
                 <w:color w:val="595959"/>
                 <w:sz w:val="24"/>
               </w:rPr>
-              <w:t xml:space="preserve">Bei 'Check Waterproof' statt nun auf 'Open in Blender' </w:t>
-            </w:r>
-            <w:r>
-              <w:rPr>
-                <w:rFonts w:ascii="Calibri" w:eastAsia="Calibri" w:hAnsi="Calibri" w:cs="Calibri"/>
-                <w:i/>
-                <w:iCs/>
-                <w:color w:val="595959"/>
-                <w:sz w:val="24"/>
-              </w:rPr>
-              <w:t>zu klicken</w:t>
-            </w:r>
-            <w:r>
-              <w:rPr>
-                <w:rFonts w:ascii="Calibri" w:eastAsia="Calibri" w:hAnsi="Calibri" w:cs="Calibri"/>
-                <w:i/>
-                <w:iCs/>
-                <w:color w:val="595959"/>
-                <w:sz w:val="24"/>
-              </w:rPr>
-              <w:t>, einfach auf '</w:t>
-            </w:r>
-            <w:proofErr w:type="spellStart"/>
-            <w:r>
-              <w:rPr>
-                <w:rFonts w:ascii="Calibri" w:eastAsia="Calibri" w:hAnsi="Calibri" w:cs="Calibri"/>
-                <w:i/>
-                <w:iCs/>
-                <w:color w:val="595959"/>
-                <w:sz w:val="24"/>
-              </w:rPr>
-              <w:t>Ignore</w:t>
-            </w:r>
-            <w:proofErr w:type="spellEnd"/>
-            <w:r>
-              <w:rPr>
-                <w:rFonts w:ascii="Calibri" w:eastAsia="Calibri" w:hAnsi="Calibri" w:cs="Calibri"/>
-                <w:i/>
-                <w:iCs/>
-                <w:color w:val="595959"/>
-                <w:sz w:val="24"/>
-              </w:rPr>
-              <w:t>' oder 'X' klicken.</w:t>
-            </w:r>
-            <w:r>
-              <w:rPr>
-                <w:rFonts w:ascii="Calibri" w:eastAsia="Calibri" w:hAnsi="Calibri" w:cs="Calibri"/>
-                <w:color w:val="595959"/>
-                <w:sz w:val="24"/>
-              </w:rPr>
-              <w:t>"</w:t>
-            </w:r>
-          </w:p>
-          <w:p>
-            <w:pPr>
-              <w:rPr>
-                <w:rFonts w:ascii="Calibri" w:eastAsia="Calibri" w:hAnsi="Calibri" w:cs="Calibri"/>
-                <w:color w:val="595959"/>
-                <w:sz w:val="24"/>
-              </w:rPr>
-            </w:pPr>
-          </w:p>
-          <w:p>
-            <w:pPr>
-              <w:rPr>
-                <w:rFonts w:ascii="Calibri" w:eastAsia="Calibri" w:hAnsi="Calibri" w:cs="Calibri"/>
-                <w:color w:val="auto"/>
-                <w:sz w:val="24"/>
-              </w:rPr>
-            </w:pPr>
-            <w:r>
-              <w:rPr>
-                <w:rFonts w:ascii="Calibri" w:eastAsia="Calibri" w:hAnsi="Calibri" w:cs="Calibri"/>
-                <w:color w:val="auto"/>
-                <w:sz w:val="24"/>
-              </w:rPr>
-              <w:t xml:space="preserve">f) </w:t>
-            </w:r>
-            <w:r>
-              <w:rPr>
-                <w:rFonts w:ascii="Calibri" w:eastAsia="Calibri" w:hAnsi="Calibri" w:cs="Calibri"/>
-                <w:color w:val="auto"/>
-                <w:sz w:val="24"/>
-              </w:rPr>
-              <w:t xml:space="preserve">Lade das Objekt </w:t>
-            </w:r>
-            <w:proofErr w:type="gramStart"/>
-            <w:r>
-              <w:rPr>
-                <w:rFonts w:ascii="Calibri" w:eastAsia="Calibri" w:hAnsi="Calibri" w:cs="Calibri"/>
-                <w:color w:val="auto"/>
-                <w:sz w:val="24"/>
-              </w:rPr>
-              <w:t>neu</w:t>
-            </w:r>
-            <w:proofErr w:type="gramEnd"/>
-            <w:r>
-              <w:rPr>
-                <w:rFonts w:ascii="Calibri" w:eastAsia="Calibri" w:hAnsi="Calibri" w:cs="Calibri"/>
-                <w:color w:val="auto"/>
-                <w:sz w:val="24"/>
-              </w:rPr>
-              <w:t xml:space="preserve"> ohne es explizit zu öffnen.</w:t>
-            </w:r>
-          </w:p>
-          <w:p>
-            <w:pPr>
-              <w:rPr>
-                <w:sz w:val="24"/>
-                <w:szCs w:val="24"/>
-              </w:rPr>
-            </w:pPr>
-            <w:r>
-              <w:rPr>
-                <w:rFonts w:ascii="Calibri" w:eastAsia="Calibri" w:hAnsi="Calibri" w:cs="Calibri"/>
-                <w:color w:val="595959"/>
-                <w:sz w:val="24"/>
-                <w:u w:val="single"/>
-              </w:rPr>
-              <w:t>Probanden</w:t>
-            </w:r>
-            <w:r>
-              <w:rPr>
-                <w:rFonts w:ascii="Calibri" w:eastAsia="Calibri" w:hAnsi="Calibri" w:cs="Calibri"/>
-                <w:color w:val="595959"/>
-                <w:sz w:val="24"/>
-              </w:rPr>
-              <w:t>: "</w:t>
-            </w:r>
-            <w:r>
-              <w:rPr>
-                <w:rFonts w:ascii="Calibri" w:eastAsia="Calibri" w:hAnsi="Calibri" w:cs="Calibri"/>
-                <w:i/>
-                <w:iCs/>
-                <w:color w:val="595959"/>
-                <w:sz w:val="24"/>
-              </w:rPr>
-              <w:t xml:space="preserve">Im </w:t>
-            </w:r>
-            <w:proofErr w:type="spellStart"/>
-            <w:r>
-              <w:rPr>
-                <w:rFonts w:ascii="Calibri" w:eastAsia="Calibri" w:hAnsi="Calibri" w:cs="Calibri"/>
-                <w:i/>
-                <w:iCs/>
-                <w:color w:val="595959"/>
-                <w:sz w:val="24"/>
-              </w:rPr>
-              <w:t>Extentions</w:t>
-            </w:r>
-            <w:proofErr w:type="spellEnd"/>
-            <w:r>
-              <w:rPr>
-                <w:rFonts w:ascii="Calibri" w:eastAsia="Calibri" w:hAnsi="Calibri" w:cs="Calibri"/>
-                <w:i/>
-                <w:iCs/>
-                <w:color w:val="595959"/>
-                <w:sz w:val="24"/>
-              </w:rPr>
-              <w:t xml:space="preserve"> Tab unter 'Blender Plugin' auf '</w:t>
-            </w:r>
-            <w:proofErr w:type="spellStart"/>
-            <w:r>
-              <w:rPr>
-                <w:rFonts w:ascii="Calibri" w:eastAsia="Calibri" w:hAnsi="Calibri" w:cs="Calibri"/>
-                <w:i/>
-                <w:iCs/>
-                <w:color w:val="595959"/>
-                <w:sz w:val="24"/>
-              </w:rPr>
-              <w:t>Reload</w:t>
-            </w:r>
-            <w:proofErr w:type="spellEnd"/>
-            <w:r>
-              <w:rPr>
-                <w:rFonts w:ascii="Calibri" w:eastAsia="Calibri" w:hAnsi="Calibri" w:cs="Calibri"/>
-                <w:i/>
-                <w:iCs/>
-                <w:color w:val="595959"/>
-                <w:sz w:val="24"/>
-              </w:rPr>
-              <w:t xml:space="preserve"> </w:t>
-            </w:r>
-            <w:proofErr w:type="spellStart"/>
-            <w:r>
-              <w:rPr>
-                <w:rFonts w:ascii="Calibri" w:eastAsia="Calibri" w:hAnsi="Calibri" w:cs="Calibri"/>
-                <w:i/>
-                <w:iCs/>
-                <w:color w:val="595959"/>
-                <w:sz w:val="24"/>
-              </w:rPr>
-              <w:t>Object</w:t>
-            </w:r>
-            <w:proofErr w:type="spellEnd"/>
-            <w:r>
-              <w:rPr>
-                <w:rFonts w:ascii="Calibri" w:eastAsia="Calibri" w:hAnsi="Calibri" w:cs="Calibri"/>
-                <w:i/>
-                <w:iCs/>
-                <w:color w:val="595959"/>
-                <w:sz w:val="24"/>
-              </w:rPr>
-              <w:t>' klicken.</w:t>
-            </w:r>
-            <w:r>
-              <w:rPr>
-                <w:rFonts w:ascii="Calibri" w:eastAsia="Calibri" w:hAnsi="Calibri" w:cs="Calibri"/>
-                <w:color w:val="595959"/>
-                <w:sz w:val="24"/>
-              </w:rPr>
-              <w:t>“</w:t>
-            </w:r>
-          </w:p>
-          <w:p>
-            <w:pPr>
-              <w:rPr>
-                <w:sz w:val="24"/>
-                <w:szCs w:val="24"/>
-              </w:rPr>
-            </w:pPr>
-          </w:p>
-          <w:p>
-            <w:pPr>
-              <w:pBdr>
-                <w:bottom w:val="single" w:sz="4" w:space="1" w:color="auto"/>
-              </w:pBdr>
-              <w:rPr>
-                <w:b/>
-                <w:bCs/>
-                <w:color w:val="00B050"/>
-                <w:sz w:val="24"/>
-                <w:szCs w:val="24"/>
-              </w:rPr>
-            </w:pPr>
-            <w:r>
-              <w:rPr>
-                <w:b/>
-                <w:bCs/>
-                <w:color w:val="00B050"/>
-                <w:sz w:val="24"/>
-                <w:szCs w:val="24"/>
-              </w:rPr>
-              <w:t>Fragen und Antworten:</w:t>
-            </w:r>
-          </w:p>
-          <w:p>
-            <w:pPr>
-              <w:rPr>
-                <w:rFonts w:ascii="Calibri" w:eastAsia="Calibri" w:hAnsi="Calibri" w:cs="Calibri"/>
-                <w:color w:val="auto"/>
-                <w:sz w:val="24"/>
-              </w:rPr>
-            </w:pPr>
-            <w:r>
-              <w:rPr>
-                <w:rFonts w:ascii="Calibri" w:eastAsia="Calibri" w:hAnsi="Calibri" w:cs="Calibri"/>
-                <w:color w:val="auto"/>
-                <w:sz w:val="24"/>
-              </w:rPr>
-              <w:t xml:space="preserve">(1) </w:t>
-            </w:r>
-            <w:r>
-              <w:rPr>
-                <w:rFonts w:ascii="Calibri" w:eastAsia="Calibri" w:hAnsi="Calibri" w:cs="Calibri"/>
-                <w:color w:val="auto"/>
-                <w:sz w:val="24"/>
-              </w:rPr>
-              <w:t>Welche Funktionen bietet das Plugin?</w:t>
-            </w:r>
-          </w:p>
-          <w:p>
-            <w:pPr>
-              <w:rPr>
-                <w:rFonts w:ascii="Calibri" w:eastAsia="Calibri" w:hAnsi="Calibri" w:cs="Calibri"/>
-                <w:color w:val="595959"/>
-                <w:sz w:val="24"/>
-              </w:rPr>
-            </w:pPr>
-            <w:r>
-              <w:rPr>
-                <w:rFonts w:ascii="Calibri" w:eastAsia="Calibri" w:hAnsi="Calibri" w:cs="Calibri"/>
-                <w:color w:val="595959"/>
-                <w:sz w:val="24"/>
-                <w:u w:val="single"/>
-              </w:rPr>
-              <w:lastRenderedPageBreak/>
-              <w:t>Probanden</w:t>
-            </w:r>
-            <w:r>
-              <w:rPr>
-                <w:rFonts w:ascii="Calibri" w:eastAsia="Calibri" w:hAnsi="Calibri" w:cs="Calibri"/>
-                <w:color w:val="595959"/>
-                <w:sz w:val="24"/>
-              </w:rPr>
-              <w:t>: "</w:t>
-            </w:r>
-            <w:r>
-              <w:rPr>
-                <w:rFonts w:ascii="Calibri" w:eastAsia="Calibri" w:hAnsi="Calibri" w:cs="Calibri"/>
-                <w:i/>
-                <w:iCs/>
-                <w:color w:val="595959"/>
-                <w:sz w:val="24"/>
-              </w:rPr>
-              <w:t xml:space="preserve">Überprüfung auf Wasserdichtigkeit und das erneute öffnen direkt in Blender zum </w:t>
-            </w:r>
-            <w:r>
-              <w:rPr>
-                <w:rFonts w:ascii="Calibri" w:eastAsia="Calibri" w:hAnsi="Calibri" w:cs="Calibri"/>
-                <w:i/>
-                <w:iCs/>
-                <w:color w:val="595959"/>
-                <w:sz w:val="24"/>
-              </w:rPr>
-              <w:t>Bearbeiten</w:t>
-            </w:r>
-            <w:r>
-              <w:rPr>
-                <w:rFonts w:ascii="Calibri" w:eastAsia="Calibri" w:hAnsi="Calibri" w:cs="Calibri"/>
-                <w:i/>
-                <w:iCs/>
-                <w:color w:val="595959"/>
-                <w:sz w:val="24"/>
-              </w:rPr>
-              <w:t xml:space="preserve"> dieser. Einfaches Öffnen von .</w:t>
-            </w:r>
-            <w:proofErr w:type="spellStart"/>
-            <w:r>
-              <w:rPr>
-                <w:rFonts w:ascii="Calibri" w:eastAsia="Calibri" w:hAnsi="Calibri" w:cs="Calibri"/>
-                <w:i/>
-                <w:iCs/>
-                <w:color w:val="595959"/>
-                <w:sz w:val="24"/>
-              </w:rPr>
-              <w:t>blend</w:t>
-            </w:r>
-            <w:proofErr w:type="spellEnd"/>
-            <w:r>
-              <w:rPr>
-                <w:rFonts w:ascii="Calibri" w:eastAsia="Calibri" w:hAnsi="Calibri" w:cs="Calibri"/>
-                <w:i/>
-                <w:iCs/>
-                <w:color w:val="595959"/>
-                <w:sz w:val="24"/>
-              </w:rPr>
-              <w:t xml:space="preserve"> Dateien. Skalierung des Objektes auf maximale Größe. </w:t>
-            </w:r>
-            <w:proofErr w:type="spellStart"/>
-            <w:r>
-              <w:rPr>
-                <w:rFonts w:ascii="Calibri" w:eastAsia="Calibri" w:hAnsi="Calibri" w:cs="Calibri"/>
-                <w:i/>
-                <w:iCs/>
-                <w:color w:val="595959"/>
-                <w:sz w:val="24"/>
-              </w:rPr>
-              <w:t>Neuladen</w:t>
-            </w:r>
-            <w:proofErr w:type="spellEnd"/>
-            <w:r>
-              <w:rPr>
-                <w:rFonts w:ascii="Calibri" w:eastAsia="Calibri" w:hAnsi="Calibri" w:cs="Calibri"/>
-                <w:i/>
-                <w:iCs/>
-                <w:color w:val="595959"/>
-                <w:sz w:val="24"/>
-              </w:rPr>
-              <w:t xml:space="preserve"> des Objektes.</w:t>
-            </w:r>
-            <w:r>
-              <w:rPr>
-                <w:rFonts w:ascii="Calibri" w:eastAsia="Calibri" w:hAnsi="Calibri" w:cs="Calibri"/>
-                <w:color w:val="595959"/>
-                <w:sz w:val="24"/>
-              </w:rPr>
-              <w:t>"</w:t>
-            </w:r>
-          </w:p>
-          <w:p>
-            <w:pPr>
-              <w:rPr>
-                <w:rFonts w:ascii="Calibri" w:eastAsia="Calibri" w:hAnsi="Calibri" w:cs="Calibri"/>
-                <w:color w:val="595959"/>
-                <w:sz w:val="24"/>
-              </w:rPr>
-            </w:pPr>
-          </w:p>
-          <w:p>
-            <w:pPr>
-              <w:rPr>
-                <w:rFonts w:ascii="Calibri" w:eastAsia="Calibri" w:hAnsi="Calibri" w:cs="Calibri"/>
-                <w:color w:val="595959"/>
-                <w:sz w:val="24"/>
-              </w:rPr>
-            </w:pPr>
-            <w:r>
-              <w:rPr>
-                <w:rFonts w:ascii="Calibri" w:eastAsia="Calibri" w:hAnsi="Calibri" w:cs="Calibri"/>
-                <w:color w:val="595959"/>
-                <w:sz w:val="24"/>
-              </w:rPr>
-              <w:t xml:space="preserve">Die Probanden haben hier alle Funktionen des Plugins </w:t>
-            </w:r>
-            <w:r>
-              <w:rPr>
-                <w:rFonts w:ascii="Calibri" w:eastAsia="Calibri" w:hAnsi="Calibri" w:cs="Calibri"/>
-                <w:color w:val="595959"/>
-                <w:sz w:val="24"/>
-              </w:rPr>
-              <w:t>genannt</w:t>
-            </w:r>
-            <w:r>
-              <w:rPr>
-                <w:rFonts w:ascii="Calibri" w:eastAsia="Calibri" w:hAnsi="Calibri" w:cs="Calibri"/>
-                <w:color w:val="595959"/>
-                <w:sz w:val="24"/>
-              </w:rPr>
-              <w:t xml:space="preserve"> und konnten zu jeder Funktion erklären was diese macht.</w:t>
-            </w:r>
-          </w:p>
-          <w:p>
-            <w:pPr>
-              <w:rPr>
-                <w:rFonts w:ascii="Calibri" w:eastAsia="Calibri" w:hAnsi="Calibri" w:cs="Calibri"/>
-                <w:color w:val="595959"/>
-                <w:sz w:val="24"/>
-              </w:rPr>
-            </w:pPr>
-          </w:p>
-          <w:p>
-            <w:pPr>
-              <w:rPr>
-                <w:rFonts w:ascii="Calibri" w:eastAsia="Calibri" w:hAnsi="Calibri" w:cs="Calibri"/>
-                <w:color w:val="auto"/>
-                <w:sz w:val="24"/>
-              </w:rPr>
-            </w:pPr>
-            <w:r>
-              <w:rPr>
-                <w:rFonts w:ascii="Calibri" w:eastAsia="Calibri" w:hAnsi="Calibri" w:cs="Calibri"/>
-                <w:color w:val="auto"/>
-                <w:sz w:val="24"/>
-              </w:rPr>
-              <w:t xml:space="preserve">(2) </w:t>
-            </w:r>
-            <w:r>
-              <w:rPr>
-                <w:rFonts w:ascii="Calibri" w:eastAsia="Calibri" w:hAnsi="Calibri" w:cs="Calibri"/>
-                <w:color w:val="auto"/>
-                <w:sz w:val="24"/>
-              </w:rPr>
-              <w:t>Was hat Dir besonders gut gefallen?</w:t>
-            </w:r>
-          </w:p>
-          <w:p>
-            <w:pPr>
-              <w:rPr>
-                <w:rFonts w:ascii="Calibri" w:eastAsia="Calibri" w:hAnsi="Calibri" w:cs="Calibri"/>
-                <w:color w:val="595959"/>
-                <w:sz w:val="24"/>
-              </w:rPr>
-            </w:pPr>
-            <w:r>
-              <w:rPr>
-                <w:rFonts w:ascii="Calibri" w:eastAsia="Calibri" w:hAnsi="Calibri" w:cs="Calibri"/>
-                <w:color w:val="595959"/>
-                <w:sz w:val="24"/>
-                <w:u w:val="single"/>
-              </w:rPr>
-              <w:t>Probanden</w:t>
-            </w:r>
-            <w:r>
-              <w:rPr>
-                <w:rFonts w:ascii="Calibri" w:eastAsia="Calibri" w:hAnsi="Calibri" w:cs="Calibri"/>
-                <w:color w:val="595959"/>
-                <w:sz w:val="24"/>
-              </w:rPr>
-              <w:t>: "</w:t>
-            </w:r>
-            <w:r>
-              <w:rPr>
-                <w:rFonts w:ascii="Calibri" w:eastAsia="Calibri" w:hAnsi="Calibri" w:cs="Calibri"/>
-                <w:i/>
-                <w:iCs/>
-                <w:color w:val="595959"/>
-                <w:sz w:val="24"/>
-              </w:rPr>
-              <w:t>Besonders gut hat uns das '</w:t>
-            </w:r>
-            <w:proofErr w:type="spellStart"/>
-            <w:r>
-              <w:rPr>
-                <w:rFonts w:ascii="Calibri" w:eastAsia="Calibri" w:hAnsi="Calibri" w:cs="Calibri"/>
-                <w:i/>
-                <w:iCs/>
-                <w:color w:val="595959"/>
-                <w:sz w:val="24"/>
-              </w:rPr>
-              <w:t>Reloaden</w:t>
-            </w:r>
-            <w:proofErr w:type="spellEnd"/>
-            <w:r>
-              <w:rPr>
-                <w:rFonts w:ascii="Calibri" w:eastAsia="Calibri" w:hAnsi="Calibri" w:cs="Calibri"/>
-                <w:i/>
-                <w:iCs/>
-                <w:color w:val="595959"/>
-                <w:sz w:val="24"/>
-              </w:rPr>
-              <w:t xml:space="preserve">' des Objektes gefallen, das heißt man muss das Objekt nicht erst wieder erneut </w:t>
-            </w:r>
-            <w:r>
-              <w:rPr>
-                <w:rFonts w:ascii="Calibri" w:eastAsia="Calibri" w:hAnsi="Calibri" w:cs="Calibri"/>
-                <w:i/>
-                <w:iCs/>
-                <w:color w:val="595959"/>
-                <w:sz w:val="24"/>
-              </w:rPr>
-              <w:t>Öffnen,</w:t>
-            </w:r>
-            <w:r>
-              <w:rPr>
-                <w:rFonts w:ascii="Calibri" w:eastAsia="Calibri" w:hAnsi="Calibri" w:cs="Calibri"/>
-                <w:i/>
-                <w:iCs/>
-                <w:color w:val="595959"/>
-                <w:sz w:val="24"/>
-              </w:rPr>
-              <w:t xml:space="preserve"> um es zu aktualisieren, sondern kann dies mit einem Klick durchführen. Auch ist die 'Waterproof'-Funktion praktisch, aber wir glauben die Umsetzung könnte schwierig werden.</w:t>
-            </w:r>
-            <w:r>
-              <w:rPr>
-                <w:rFonts w:ascii="Calibri" w:eastAsia="Calibri" w:hAnsi="Calibri" w:cs="Calibri"/>
-                <w:color w:val="595959"/>
-                <w:sz w:val="24"/>
-              </w:rPr>
-              <w:t>"</w:t>
-            </w:r>
-          </w:p>
-          <w:p>
-            <w:pPr>
-              <w:rPr>
-                <w:rFonts w:ascii="Calibri" w:eastAsia="Calibri" w:hAnsi="Calibri" w:cs="Calibri"/>
-                <w:color w:val="595959"/>
-                <w:sz w:val="24"/>
-              </w:rPr>
-            </w:pPr>
-          </w:p>
-          <w:p>
-            <w:pPr>
-              <w:rPr>
-                <w:rFonts w:ascii="Calibri" w:eastAsia="Calibri" w:hAnsi="Calibri" w:cs="Calibri"/>
-                <w:color w:val="auto"/>
-                <w:sz w:val="24"/>
-              </w:rPr>
-            </w:pPr>
-            <w:r>
-              <w:rPr>
-                <w:rFonts w:ascii="Calibri" w:eastAsia="Calibri" w:hAnsi="Calibri" w:cs="Calibri"/>
-                <w:color w:val="auto"/>
-                <w:sz w:val="24"/>
-              </w:rPr>
-              <w:t xml:space="preserve">(3) </w:t>
-            </w:r>
-            <w:r>
-              <w:rPr>
-                <w:rFonts w:ascii="Calibri" w:eastAsia="Calibri" w:hAnsi="Calibri" w:cs="Calibri"/>
-                <w:color w:val="auto"/>
-                <w:sz w:val="24"/>
-              </w:rPr>
-              <w:t>Gibt es Teile des Plugins, die unnötig oder zu kompliziert sind?</w:t>
-            </w:r>
-          </w:p>
-          <w:p>
-            <w:pPr>
-              <w:rPr>
-                <w:rFonts w:ascii="Calibri" w:eastAsia="Calibri" w:hAnsi="Calibri" w:cs="Calibri"/>
-                <w:color w:val="595959"/>
-                <w:sz w:val="24"/>
-              </w:rPr>
-            </w:pPr>
-            <w:r>
-              <w:rPr>
-                <w:rFonts w:ascii="Calibri" w:eastAsia="Calibri" w:hAnsi="Calibri" w:cs="Calibri"/>
-                <w:color w:val="595959"/>
-                <w:sz w:val="24"/>
-                <w:u w:val="single"/>
-              </w:rPr>
-              <w:t>Probanden</w:t>
-            </w:r>
-            <w:r>
-              <w:rPr>
-                <w:rFonts w:ascii="Calibri" w:eastAsia="Calibri" w:hAnsi="Calibri" w:cs="Calibri"/>
-                <w:color w:val="595959"/>
-                <w:sz w:val="24"/>
-              </w:rPr>
-              <w:t>: "</w:t>
-            </w:r>
-            <w:r>
-              <w:rPr>
-                <w:rFonts w:ascii="Calibri" w:eastAsia="Calibri" w:hAnsi="Calibri" w:cs="Calibri"/>
-                <w:i/>
-                <w:iCs/>
-                <w:color w:val="595959"/>
-                <w:sz w:val="24"/>
-              </w:rPr>
-              <w:t>Mit '</w:t>
-            </w:r>
-            <w:proofErr w:type="spellStart"/>
-            <w:r>
-              <w:rPr>
-                <w:rFonts w:ascii="Calibri" w:eastAsia="Calibri" w:hAnsi="Calibri" w:cs="Calibri"/>
-                <w:i/>
-                <w:iCs/>
-                <w:color w:val="595959"/>
-                <w:sz w:val="24"/>
-              </w:rPr>
-              <w:t>Scale</w:t>
-            </w:r>
-            <w:proofErr w:type="spellEnd"/>
-            <w:r>
-              <w:rPr>
-                <w:rFonts w:ascii="Calibri" w:eastAsia="Calibri" w:hAnsi="Calibri" w:cs="Calibri"/>
-                <w:i/>
-                <w:iCs/>
-                <w:color w:val="595959"/>
-                <w:sz w:val="24"/>
-              </w:rPr>
-              <w:t xml:space="preserve"> </w:t>
-            </w:r>
-            <w:proofErr w:type="spellStart"/>
-            <w:r>
-              <w:rPr>
-                <w:rFonts w:ascii="Calibri" w:eastAsia="Calibri" w:hAnsi="Calibri" w:cs="Calibri"/>
-                <w:i/>
-                <w:iCs/>
-                <w:color w:val="595959"/>
-                <w:sz w:val="24"/>
-              </w:rPr>
-              <w:t>to</w:t>
-            </w:r>
-            <w:proofErr w:type="spellEnd"/>
-            <w:r>
-              <w:rPr>
-                <w:rFonts w:ascii="Calibri" w:eastAsia="Calibri" w:hAnsi="Calibri" w:cs="Calibri"/>
-                <w:i/>
-                <w:iCs/>
-                <w:color w:val="595959"/>
-                <w:sz w:val="24"/>
-              </w:rPr>
-              <w:t xml:space="preserve"> Max Size' ist nicht direkt ersichtlich was diese Funktion genau tut. Es kommt relativ selten vor, dass man das Objekt auf die maximal mögliche Druckgröße skalieren möchte. Hier wäre eine %-Angabe sinnvoll, bei der man angeben könnte auf wie viel % des maximal verfügbaren Druckbereichs das Objekt skaliert werden soll.</w:t>
+              <w:t>Mit 'Scale to Max Size' ist nicht direkt ersichtlich was diese Funktion genau tut. Es kommt relativ selten vor, dass man das Objekt auf die maximal mögliche Druckgröße skalieren möchte. Hier wäre eine %-Angabe sinnvoll, bei der man angeben könnte auf wie viel % des maximal verfügbaren Druckbereichs das Objekt skaliert werden soll.</w:t>
             </w:r>
             <w:r>
               <w:rPr>
@@ -2954,8 +2148,6 @@
           <w:lang w:val="de-DE"/>
         </w:rPr>
       </w:pPr>
-      <w:bookmarkStart w:id="0" w:name="_GoBack"/>
-      <w:bookmarkEnd w:id="0"/>
     </w:p>
     <w:p>
       <w:pPr>
@@ -3107,39 +2299,7 @@
                 <w:sz w:val="24"/>
                 <w:szCs w:val="24"/>
               </w:rPr>
-              <w:t xml:space="preserve">Sende das in Blender modellierte Objekt an </w:t>
-            </w:r>
-            <w:proofErr w:type="spellStart"/>
-            <w:r>
-              <w:rPr>
-                <w:sz w:val="24"/>
-                <w:szCs w:val="24"/>
-              </w:rPr>
-              <w:t>Ultimaker</w:t>
-            </w:r>
-            <w:proofErr w:type="spellEnd"/>
-            <w:r>
-              <w:rPr>
-                <w:sz w:val="24"/>
-                <w:szCs w:val="24"/>
-              </w:rPr>
-              <w:t xml:space="preserve"> </w:t>
-            </w:r>
-            <w:proofErr w:type="spellStart"/>
-            <w:r>
-              <w:rPr>
-                <w:sz w:val="24"/>
-                <w:szCs w:val="24"/>
-              </w:rPr>
-              <w:t>Cura</w:t>
-            </w:r>
-            <w:proofErr w:type="spellEnd"/>
-            <w:r>
-              <w:rPr>
-                <w:sz w:val="24"/>
-                <w:szCs w:val="24"/>
-              </w:rPr>
-              <w:t>.</w:t>
+              <w:t>Sende das in Blender modellierte Objekt an Ultimaker Cura.</w:t>
             </w:r>
           </w:p>
           <w:p>
@@ -3168,23 +2328,7 @@
                 <w:sz w:val="24"/>
                 <w:szCs w:val="24"/>
               </w:rPr>
-              <w:t xml:space="preserve">Passe die Größe des Objekts in </w:t>
-            </w:r>
-            <w:proofErr w:type="spellStart"/>
-            <w:r>
-              <w:rPr>
-                <w:sz w:val="24"/>
-                <w:szCs w:val="24"/>
-              </w:rPr>
-              <w:t>Cura</w:t>
-            </w:r>
-            <w:proofErr w:type="spellEnd"/>
-            <w:r>
-              <w:rPr>
-                <w:sz w:val="24"/>
-                <w:szCs w:val="24"/>
-              </w:rPr>
-              <w:t xml:space="preserve"> so an, dass es in den Drucker passt.</w:t>
+              <w:t>Passe die Größe des Objekts in Cura so an, dass es in den Drucker passt.</w:t>
             </w:r>
           </w:p>
           <w:p>
@@ -3240,23 +2384,7 @@
                 <w:sz w:val="24"/>
                 <w:szCs w:val="24"/>
               </w:rPr>
-              <w:t xml:space="preserve">Sende das Objekt mit einem Klick in </w:t>
-            </w:r>
-            <w:proofErr w:type="spellStart"/>
-            <w:r>
-              <w:rPr>
-                <w:sz w:val="24"/>
-                <w:szCs w:val="24"/>
-              </w:rPr>
-              <w:t>Cura</w:t>
-            </w:r>
-            <w:proofErr w:type="spellEnd"/>
-            <w:r>
-              <w:rPr>
-                <w:sz w:val="24"/>
-                <w:szCs w:val="24"/>
-              </w:rPr>
-              <w:t xml:space="preserve"> an Blender.</w:t>
+              <w:t>Sende das Objekt mit einem Klick in Cura an Blender.</w:t>
             </w:r>
           </w:p>
           <w:p>
@@ -3312,23 +2440,7 @@
                 <w:sz w:val="24"/>
                 <w:szCs w:val="24"/>
               </w:rPr>
-              <w:t xml:space="preserve">Lade das Objekt </w:t>
-            </w:r>
-            <w:proofErr w:type="gramStart"/>
-            <w:r>
-              <w:rPr>
-                <w:sz w:val="24"/>
-                <w:szCs w:val="24"/>
-              </w:rPr>
-              <w:t>neu</w:t>
-            </w:r>
-            <w:proofErr w:type="gramEnd"/>
-            <w:r>
-              <w:rPr>
-                <w:sz w:val="24"/>
-                <w:szCs w:val="24"/>
-              </w:rPr>
-              <w:t xml:space="preserve"> ohne es explizit zu öffnen.</w:t>
+              <w:t>Lade das Objekt neu ohne es explizit zu öffnen.</w:t>
             </w:r>
           </w:p>
           <w:p>
@@ -3694,39 +2806,7 @@
                 <w:sz w:val="24"/>
                 <w:szCs w:val="24"/>
               </w:rPr>
-              <w:t xml:space="preserve">Sende das in Blender modellierte Objekt an </w:t>
-            </w:r>
-            <w:proofErr w:type="spellStart"/>
-            <w:r>
-              <w:rPr>
-                <w:sz w:val="24"/>
-                <w:szCs w:val="24"/>
-              </w:rPr>
-              <w:t>Ultimaker</w:t>
-            </w:r>
-            <w:proofErr w:type="spellEnd"/>
-            <w:r>
-              <w:rPr>
-                <w:sz w:val="24"/>
-                <w:szCs w:val="24"/>
-              </w:rPr>
-              <w:t xml:space="preserve"> </w:t>
-            </w:r>
-            <w:proofErr w:type="spellStart"/>
-            <w:r>
-              <w:rPr>
-                <w:sz w:val="24"/>
-                <w:szCs w:val="24"/>
-              </w:rPr>
-              <w:t>Cura</w:t>
-            </w:r>
-            <w:proofErr w:type="spellEnd"/>
-            <w:r>
-              <w:rPr>
-                <w:sz w:val="24"/>
-                <w:szCs w:val="24"/>
-              </w:rPr>
-              <w:t>.</w:t>
+              <w:t>Sende das in Blender modellierte Objekt an Ultimaker Cura.</w:t>
             </w:r>
           </w:p>
           <w:p>
@@ -3755,23 +2835,7 @@
                 <w:sz w:val="24"/>
                 <w:szCs w:val="24"/>
               </w:rPr>
-              <w:t xml:space="preserve">Passe die Größe des Objekts in </w:t>
-            </w:r>
-            <w:proofErr w:type="spellStart"/>
-            <w:r>
-              <w:rPr>
-                <w:sz w:val="24"/>
-                <w:szCs w:val="24"/>
-              </w:rPr>
-              <w:t>Cura</w:t>
-            </w:r>
-            <w:proofErr w:type="spellEnd"/>
-            <w:r>
-              <w:rPr>
-                <w:sz w:val="24"/>
-                <w:szCs w:val="24"/>
-              </w:rPr>
-              <w:t xml:space="preserve"> so an, dass es in den Drucker passt.</w:t>
+              <w:t>Passe die Größe des Objekts in Cura so an, dass es in den Drucker passt.</w:t>
             </w:r>
           </w:p>
           <w:p>
@@ -3827,23 +2891,7 @@
                 <w:sz w:val="24"/>
                 <w:szCs w:val="24"/>
               </w:rPr>
-              <w:t xml:space="preserve">Sende das Objekt mit einem Klick in </w:t>
-            </w:r>
-            <w:proofErr w:type="spellStart"/>
-            <w:r>
-              <w:rPr>
-                <w:sz w:val="24"/>
-                <w:szCs w:val="24"/>
-              </w:rPr>
-              <w:t>Cura</w:t>
-            </w:r>
-            <w:proofErr w:type="spellEnd"/>
-            <w:r>
-              <w:rPr>
-                <w:sz w:val="24"/>
-                <w:szCs w:val="24"/>
-              </w:rPr>
-              <w:t xml:space="preserve"> an Blender.</w:t>
+              <w:t>Sende das Objekt mit einem Klick in Cura an Blender.</w:t>
             </w:r>
           </w:p>
           <w:p>
@@ -3899,23 +2947,7 @@
                 <w:sz w:val="24"/>
                 <w:szCs w:val="24"/>
               </w:rPr>
-              <w:t xml:space="preserve">Lade das Objekt </w:t>
-            </w:r>
-            <w:proofErr w:type="gramStart"/>
-            <w:r>
-              <w:rPr>
-                <w:sz w:val="24"/>
-                <w:szCs w:val="24"/>
-              </w:rPr>
-              <w:t>neu</w:t>
-            </w:r>
-            <w:proofErr w:type="gramEnd"/>
-            <w:r>
-              <w:rPr>
-                <w:sz w:val="24"/>
-                <w:szCs w:val="24"/>
-              </w:rPr>
-              <w:t xml:space="preserve"> ohne es explizit zu öffnen.</w:t>
+              <w:t>Lade das Objekt neu ohne es explizit zu öffnen.</w:t>
             </w:r>
           </w:p>
           <w:p>
@@ -4276,39 +3308,7 @@
                 <w:sz w:val="24"/>
                 <w:szCs w:val="24"/>
               </w:rPr>
-              <w:t xml:space="preserve">Sende das in Blender modellierte Objekt an </w:t>
-            </w:r>
-            <w:proofErr w:type="spellStart"/>
-            <w:r>
-              <w:rPr>
-                <w:sz w:val="24"/>
-                <w:szCs w:val="24"/>
-              </w:rPr>
-              <w:t>Ultimaker</w:t>
-            </w:r>
-            <w:proofErr w:type="spellEnd"/>
-            <w:r>
-              <w:rPr>
-                <w:sz w:val="24"/>
-                <w:szCs w:val="24"/>
-              </w:rPr>
-              <w:t xml:space="preserve"> </w:t>
-            </w:r>
-            <w:proofErr w:type="spellStart"/>
-            <w:r>
-              <w:rPr>
-                <w:sz w:val="24"/>
-                <w:szCs w:val="24"/>
-              </w:rPr>
-              <w:t>Cura</w:t>
-            </w:r>
-            <w:proofErr w:type="spellEnd"/>
-            <w:r>
-              <w:rPr>
-                <w:sz w:val="24"/>
-                <w:szCs w:val="24"/>
-              </w:rPr>
-              <w:t>.</w:t>
+              <w:t>Sende das in Blender modellierte Objekt an Ultimaker Cura.</w:t>
             </w:r>
           </w:p>
           <w:p>
@@ -4337,23 +3337,7 @@
                 <w:sz w:val="24"/>
                 <w:szCs w:val="24"/>
               </w:rPr>
-              <w:t xml:space="preserve">Passe die Größe des Objekts in </w:t>
-            </w:r>
-            <w:proofErr w:type="spellStart"/>
-            <w:r>
-              <w:rPr>
-                <w:sz w:val="24"/>
-                <w:szCs w:val="24"/>
-              </w:rPr>
-              <w:t>Cura</w:t>
-            </w:r>
-            <w:proofErr w:type="spellEnd"/>
-            <w:r>
-              <w:rPr>
-                <w:sz w:val="24"/>
-                <w:szCs w:val="24"/>
-              </w:rPr>
-              <w:t xml:space="preserve"> so an, dass es in den Drucker passt.</w:t>
+              <w:t>Passe die Größe des Objekts in Cura so an, dass es in den Drucker passt.</w:t>
             </w:r>
           </w:p>
           <w:p>
@@ -4409,23 +3393,7 @@
                 <w:sz w:val="24"/>
                 <w:szCs w:val="24"/>
               </w:rPr>
-              <w:t xml:space="preserve">Sende das Objekt mit einem Klick in </w:t>
-            </w:r>
-            <w:proofErr w:type="spellStart"/>
-            <w:r>
-              <w:rPr>
-                <w:sz w:val="24"/>
-                <w:szCs w:val="24"/>
-              </w:rPr>
-              <w:t>Cura</w:t>
-            </w:r>
-            <w:proofErr w:type="spellEnd"/>
-            <w:r>
-              <w:rPr>
-                <w:sz w:val="24"/>
-                <w:szCs w:val="24"/>
-              </w:rPr>
-              <w:t xml:space="preserve"> an Blender.</w:t>
+              <w:t>Sende das Objekt mit einem Klick in Cura an Blender.</w:t>
             </w:r>
           </w:p>
           <w:p>
@@ -4481,23 +3449,7 @@
                 <w:sz w:val="24"/>
                 <w:szCs w:val="24"/>
               </w:rPr>
-              <w:t xml:space="preserve">Lade das Objekt </w:t>
-            </w:r>
-            <w:proofErr w:type="gramStart"/>
-            <w:r>
-              <w:rPr>
-                <w:sz w:val="24"/>
-                <w:szCs w:val="24"/>
-              </w:rPr>
-              <w:t>neu</w:t>
-            </w:r>
-            <w:proofErr w:type="gramEnd"/>
-            <w:r>
-              <w:rPr>
-                <w:sz w:val="24"/>
-                <w:szCs w:val="24"/>
-              </w:rPr>
-              <w:t xml:space="preserve"> ohne es explizit zu öffnen.</w:t>
+              <w:t>Lade das Objekt neu ohne es explizit zu öffnen.</w:t>
             </w:r>
           </w:p>
           <w:p>
@@ -7849,7 +6801,7 @@
     <w:charset w:val="00"/>
     <w:family w:val="roman"/>
     <w:pitch w:val="variable"/>
-    <w:sig w:usb0="E0002AFF" w:usb1="C0007843" w:usb2="00000009" w:usb3="00000000" w:csb0="000001FF" w:csb1="00000000"/>
+    <w:sig w:usb0="E0002EFF" w:usb1="C000785B" w:usb2="00000009" w:usb3="00000000" w:csb0="000001FF" w:csb1="00000000"/>
   </w:font>
   <w:font w:name="Symbol">
     <w:panose1 w:val="05050102010706020507"/>
@@ -7877,14 +6829,14 @@
     <w:charset w:val="00"/>
     <w:family w:val="swiss"/>
     <w:pitch w:val="variable"/>
-    <w:sig w:usb0="E0002AFF" w:usb1="4000ACFF" w:usb2="00000001" w:usb3="00000000" w:csb0="000001FF" w:csb1="00000000"/>
+    <w:sig w:usb0="E4002EFF" w:usb1="C000247B" w:usb2="00000009" w:usb3="00000000" w:csb0="000001FF" w:csb1="00000000"/>
   </w:font>
   <w:font w:name="Arial">
     <w:panose1 w:val="020B0604020202020204"/>
     <w:charset w:val="00"/>
     <w:family w:val="swiss"/>
     <w:pitch w:val="variable"/>
-    <w:sig w:usb0="E0002AFF" w:usb1="C0007843" w:usb2="00000009" w:usb3="00000000" w:csb0="000001FF" w:csb1="00000000"/>
+    <w:sig w:usb0="E0002EFF" w:usb1="C000785B" w:usb2="00000009" w:usb3="00000000" w:csb0="000001FF" w:csb1="00000000"/>
   </w:font>
   <w:font w:name="Georgia">
     <w:altName w:val="Georgia"/>
@@ -7899,7 +6851,7 @@
     <w:charset w:val="00"/>
     <w:family w:val="swiss"/>
     <w:pitch w:val="variable"/>
-    <w:sig w:usb0="A0002AEF" w:usb1="4000207B" w:usb2="00000000" w:usb3="00000000" w:csb0="000001FF" w:csb1="00000000"/>
+    <w:sig w:usb0="E4002EFF" w:usb1="C000247B" w:usb2="00000009" w:usb3="00000000" w:csb0="000001FF" w:csb1="00000000"/>
   </w:font>
 </w:fonts>
 </file>
@@ -7928,6 +6880,7 @@
     <w:rsid w:val="00667791"/>
     <w:rsid w:val="00994EAC"/>
     <w:rsid w:val="009A20D6"/>
+    <w:rsid w:val="00CB17AE"/>
   </w:rsids>
   <m:mathPr>
     <m:mathFont m:val="Cambria Math"/>

</xml_diff>

<commit_message>
PP - Test 3 fast fertig
</commit_message>
<xml_diff>
--- a/5_Pivot_Point/Pivot_Point.docx
+++ b/5_Pivot_Point/Pivot_Point.docx
@@ -834,7 +834,23 @@
                 <w:sz w:val="24"/>
                 <w:szCs w:val="24"/>
               </w:rPr>
-              <w:t>Lade das Objekt neu ohne es explizit zu öffnen.</w:t>
+              <w:t xml:space="preserve">Lade das Objekt </w:t>
+            </w:r>
+            <w:r>
+              <w:rPr>
+                <w:sz w:val="24"/>
+                <w:szCs w:val="24"/>
+              </w:rPr>
+              <w:t>neu,</w:t>
+            </w:r>
+            <w:bookmarkStart w:id="0" w:name="_GoBack"/>
+            <w:bookmarkEnd w:id="0"/>
+            <w:r>
+              <w:rPr>
+                <w:sz w:val="24"/>
+                <w:szCs w:val="24"/>
+              </w:rPr>
+              <w:t xml:space="preserve"> ohne es explizit zu öffnen.</w:t>
             </w:r>
           </w:p>
           <w:p>
@@ -2192,23 +2208,7 @@
           <w:szCs w:val="24"/>
         </w:rPr>
         <w:lastRenderedPageBreak/>
-        <w:t xml:space="preserve">Test </w:t>
-      </w:r>
-      <w:r>
-        <w:rPr>
-          <w:color w:val="00B050"/>
-          <w:sz w:val="24"/>
-          <w:szCs w:val="24"/>
-        </w:rPr>
-        <w:t>2</w:t>
-      </w:r>
-      <w:r>
-        <w:rPr>
-          <w:color w:val="00B050"/>
-          <w:sz w:val="24"/>
-          <w:szCs w:val="24"/>
-        </w:rPr>
-        <w:t>:</w:t>
+        <w:t>Test 2:</w:t>
       </w:r>
     </w:p>
     <w:tbl>
@@ -3576,49 +3576,57 @@
                 <w:sz w:val="24"/>
                 <w:szCs w:val="24"/>
               </w:rPr>
-              <w:t>Er findet</w:t>
-            </w:r>
-            <w:r>
-              <w:rPr>
-                <w:sz w:val="24"/>
-                <w:szCs w:val="24"/>
-              </w:rPr>
-              <w:t xml:space="preserve"> die Funktionalität an sich sehr komfortabel</w:t>
-            </w:r>
-            <w:r>
-              <w:rPr>
-                <w:sz w:val="24"/>
-                <w:szCs w:val="24"/>
-              </w:rPr>
-              <w:t xml:space="preserve"> und sagt, dass m</w:t>
-            </w:r>
-            <w:r>
-              <w:rPr>
-                <w:sz w:val="24"/>
-                <w:szCs w:val="24"/>
-              </w:rPr>
-              <w:t>it dem PlugIn</w:t>
-            </w:r>
-            <w:r>
-              <w:rPr>
-                <w:sz w:val="24"/>
-                <w:szCs w:val="24"/>
-              </w:rPr>
-              <w:t xml:space="preserve"> </w:t>
-            </w:r>
-            <w:r>
-              <w:rPr>
-                <w:sz w:val="24"/>
-                <w:szCs w:val="24"/>
-              </w:rPr>
-              <w:t>dem User einige Klicks und diverse Window-Switchereien erspart</w:t>
-            </w:r>
-            <w:r>
-              <w:rPr>
-                <w:sz w:val="24"/>
-                <w:szCs w:val="24"/>
-              </w:rPr>
-              <w:t xml:space="preserve"> werden</w:t>
+              <w:t>Er findet die Funktionalität an sich sehr komfortabel und sagt, dass mit dem PlugIn dem User einige Klicks und diverse Window-Switchereien erspart werden.</w:t>
+            </w:r>
+          </w:p>
+          <w:p>
+            <w:pPr>
+              <w:rPr>
+                <w:sz w:val="24"/>
+                <w:szCs w:val="24"/>
+              </w:rPr>
+            </w:pPr>
+            <w:r>
+              <w:rPr>
+                <w:sz w:val="24"/>
+                <w:szCs w:val="24"/>
+              </w:rPr>
+              <w:t xml:space="preserve">Außerdem gefällt </w:t>
+            </w:r>
+            <w:r>
+              <w:rPr>
+                <w:sz w:val="24"/>
+                <w:szCs w:val="24"/>
+              </w:rPr>
+              <w:t xml:space="preserve">ihm </w:t>
+            </w:r>
+            <w:r>
+              <w:rPr>
+                <w:sz w:val="24"/>
+                <w:szCs w:val="24"/>
+              </w:rPr>
+              <w:t>die „Scale-to-max-size-Funktion“ sehr gut</w:t>
+            </w:r>
+            <w:r>
+              <w:rPr>
+                <w:sz w:val="24"/>
+                <w:szCs w:val="24"/>
+              </w:rPr>
+              <w:t>, da</w:t>
+            </w:r>
+            <w:r>
+              <w:rPr>
+                <w:sz w:val="24"/>
+                <w:szCs w:val="24"/>
+              </w:rPr>
+              <w:t xml:space="preserve"> das dem User einiges an Fummelei</w:t>
+            </w:r>
+            <w:r>
+              <w:rPr>
+                <w:sz w:val="24"/>
+                <w:szCs w:val="24"/>
+              </w:rPr>
+              <w:t xml:space="preserve"> erspart</w:t>
             </w:r>
             <w:r>
               <w:rPr>
@@ -3631,63 +3639,6 @@
           <w:p>
             <w:pPr>
               <w:rPr>
-                <w:sz w:val="24"/>
-                <w:szCs w:val="24"/>
-              </w:rPr>
-            </w:pPr>
-            <w:r>
-              <w:rPr>
-                <w:sz w:val="24"/>
-                <w:szCs w:val="24"/>
-              </w:rPr>
-              <w:t xml:space="preserve">Außerdem gefällt </w:t>
-            </w:r>
-            <w:r>
-              <w:rPr>
-                <w:sz w:val="24"/>
-                <w:szCs w:val="24"/>
-              </w:rPr>
-              <w:t xml:space="preserve">ihm </w:t>
-            </w:r>
-            <w:r>
-              <w:rPr>
-                <w:sz w:val="24"/>
-                <w:szCs w:val="24"/>
-              </w:rPr>
-              <w:t>die „Scale-to-max-size-Funktion“ sehr gut</w:t>
-            </w:r>
-            <w:r>
-              <w:rPr>
-                <w:sz w:val="24"/>
-                <w:szCs w:val="24"/>
-              </w:rPr>
-              <w:t>, da</w:t>
-            </w:r>
-            <w:r>
-              <w:rPr>
-                <w:sz w:val="24"/>
-                <w:szCs w:val="24"/>
-              </w:rPr>
-              <w:t xml:space="preserve"> das dem User einiges an Fummelei</w:t>
-            </w:r>
-            <w:r>
-              <w:rPr>
-                <w:sz w:val="24"/>
-                <w:szCs w:val="24"/>
-              </w:rPr>
-              <w:t xml:space="preserve"> erspart</w:t>
-            </w:r>
-            <w:r>
-              <w:rPr>
-                <w:sz w:val="24"/>
-                <w:szCs w:val="24"/>
-              </w:rPr>
-              <w:t>.</w:t>
-            </w:r>
-          </w:p>
-          <w:p>
-            <w:pPr>
-              <w:rPr>
                 <w:rFonts w:ascii="Calibri" w:eastAsia="Calibri" w:hAnsi="Calibri" w:cs="Calibri"/>
                 <w:color w:val="595959"/>
                 <w:sz w:val="24"/>
@@ -3723,14 +3674,43 @@
                 <w:sz w:val="24"/>
                 <w:szCs w:val="24"/>
               </w:rPr>
-              <w:t>Er</w:t>
-            </w:r>
-            <w:r>
-              <w:rPr>
-                <w:sz w:val="24"/>
-                <w:szCs w:val="24"/>
-              </w:rPr>
-              <w:t xml:space="preserve"> fände es schön, wenn </w:t>
+              <w:t>Er fände es schön, wenn das PlugIn auch einen Platz in Blender hätte. So wie er in Cura mit Hilfe des PlugIns sagen kann „Open in Blender“, würde er es gut finden, wenn er in Blender einen Dialog mit „Open in Cura“ hätte. Dann würde sich das Object direkt in Cura öffnen und er müsste nicht den Umweg über das Folder-Icon machen.</w:t>
+            </w:r>
+          </w:p>
+          <w:p>
+            <w:pPr>
+              <w:rPr>
+                <w:sz w:val="24"/>
+                <w:szCs w:val="24"/>
+              </w:rPr>
+            </w:pPr>
+            <w:r>
+              <w:rPr>
+                <w:sz w:val="24"/>
+                <w:szCs w:val="24"/>
+              </w:rPr>
+              <w:t>Ihm</w:t>
+            </w:r>
+            <w:r>
+              <w:rPr>
+                <w:sz w:val="24"/>
+                <w:szCs w:val="24"/>
+              </w:rPr>
+              <w:t xml:space="preserve"> persönlich würde es gefallen</w:t>
+            </w:r>
+            <w:r>
+              <w:rPr>
+                <w:sz w:val="24"/>
+                <w:szCs w:val="24"/>
+              </w:rPr>
+              <w:t>,</w:t>
+            </w:r>
+            <w:r>
+              <w:rPr>
+                <w:sz w:val="24"/>
+                <w:szCs w:val="24"/>
+              </w:rPr>
+              <w:t xml:space="preserve"> nicht immer über den Extensions-Reiter auf </w:t>
             </w:r>
             <w:r>
               <w:rPr>
@@ -3744,126 +3724,6 @@
                 <w:sz w:val="24"/>
                 <w:szCs w:val="24"/>
               </w:rPr>
-              <w:t xml:space="preserve">PlugIn auch einen Platz in Blender hätte. So wie </w:t>
-            </w:r>
-            <w:r>
-              <w:rPr>
-                <w:sz w:val="24"/>
-                <w:szCs w:val="24"/>
-              </w:rPr>
-              <w:t xml:space="preserve">er </w:t>
-            </w:r>
-            <w:r>
-              <w:rPr>
-                <w:sz w:val="24"/>
-                <w:szCs w:val="24"/>
-              </w:rPr>
-              <w:t xml:space="preserve">in Cura mit Hilfe </w:t>
-            </w:r>
-            <w:r>
-              <w:rPr>
-                <w:sz w:val="24"/>
-                <w:szCs w:val="24"/>
-              </w:rPr>
-              <w:t xml:space="preserve">des </w:t>
-            </w:r>
-            <w:r>
-              <w:rPr>
-                <w:sz w:val="24"/>
-                <w:szCs w:val="24"/>
-              </w:rPr>
-              <w:t xml:space="preserve">PlugIns sagen kann „Open in Blender“, </w:t>
-            </w:r>
-            <w:r>
-              <w:rPr>
-                <w:sz w:val="24"/>
-                <w:szCs w:val="24"/>
-              </w:rPr>
-              <w:t>würde er es gut finden</w:t>
-            </w:r>
-            <w:r>
-              <w:rPr>
-                <w:sz w:val="24"/>
-                <w:szCs w:val="24"/>
-              </w:rPr>
-              <w:t xml:space="preserve">, wenn </w:t>
-            </w:r>
-            <w:r>
-              <w:rPr>
-                <w:sz w:val="24"/>
-                <w:szCs w:val="24"/>
-              </w:rPr>
-              <w:t xml:space="preserve">er </w:t>
-            </w:r>
-            <w:r>
-              <w:rPr>
-                <w:sz w:val="24"/>
-                <w:szCs w:val="24"/>
-              </w:rPr>
-              <w:t xml:space="preserve">in Blender einen Dialog mit „Open in Cura“ hätte. Dann würde sich das Object direkt in Cura öffnen und </w:t>
-            </w:r>
-            <w:r>
-              <w:rPr>
-                <w:sz w:val="24"/>
-                <w:szCs w:val="24"/>
-              </w:rPr>
-              <w:t xml:space="preserve">er </w:t>
-            </w:r>
-            <w:r>
-              <w:rPr>
-                <w:sz w:val="24"/>
-                <w:szCs w:val="24"/>
-              </w:rPr>
-              <w:t>müsste nicht den Umweg über das Folder-Icon machen.</w:t>
-            </w:r>
-          </w:p>
-          <w:p>
-            <w:pPr>
-              <w:rPr>
-                <w:sz w:val="24"/>
-                <w:szCs w:val="24"/>
-              </w:rPr>
-            </w:pPr>
-            <w:r>
-              <w:rPr>
-                <w:sz w:val="24"/>
-                <w:szCs w:val="24"/>
-              </w:rPr>
-              <w:t>Ihm</w:t>
-            </w:r>
-            <w:r>
-              <w:rPr>
-                <w:sz w:val="24"/>
-                <w:szCs w:val="24"/>
-              </w:rPr>
-              <w:t xml:space="preserve"> persönlich würde es gefallen</w:t>
-            </w:r>
-            <w:r>
-              <w:rPr>
-                <w:sz w:val="24"/>
-                <w:szCs w:val="24"/>
-              </w:rPr>
-              <w:t>,</w:t>
-            </w:r>
-            <w:r>
-              <w:rPr>
-                <w:sz w:val="24"/>
-                <w:szCs w:val="24"/>
-              </w:rPr>
-              <w:t xml:space="preserve"> nicht immer über den Extensions-Reiter auf </w:t>
-            </w:r>
-            <w:r>
-              <w:rPr>
-                <w:sz w:val="24"/>
-                <w:szCs w:val="24"/>
-              </w:rPr>
-              <w:t xml:space="preserve">das </w:t>
-            </w:r>
-            <w:r>
-              <w:rPr>
-                <w:sz w:val="24"/>
-                <w:szCs w:val="24"/>
-              </w:rPr>
               <w:t xml:space="preserve">PlugIn zugreifen zu müssen. </w:t>
             </w:r>
             <w:r>
@@ -3924,98 +3784,7 @@
                 <w:sz w:val="24"/>
                 <w:szCs w:val="24"/>
               </w:rPr>
-              <w:t xml:space="preserve">„Scale-to-max-size-Funktion“ </w:t>
-            </w:r>
-            <w:r>
-              <w:rPr>
-                <w:sz w:val="24"/>
-                <w:szCs w:val="24"/>
-              </w:rPr>
-              <w:t xml:space="preserve">findet er </w:t>
-            </w:r>
-            <w:r>
-              <w:rPr>
-                <w:sz w:val="24"/>
-                <w:szCs w:val="24"/>
-              </w:rPr>
-              <w:t xml:space="preserve">zwar super </w:t>
-            </w:r>
-            <w:r>
-              <w:rPr>
-                <w:sz w:val="24"/>
-                <w:szCs w:val="24"/>
-              </w:rPr>
-              <w:t xml:space="preserve">gut, </w:t>
-            </w:r>
-            <w:r>
-              <w:rPr>
-                <w:sz w:val="24"/>
-                <w:szCs w:val="24"/>
-              </w:rPr>
-              <w:t xml:space="preserve">um das generelle Platzproblem zu lösen, aber </w:t>
-            </w:r>
-            <w:r>
-              <w:rPr>
-                <w:sz w:val="24"/>
-                <w:szCs w:val="24"/>
-              </w:rPr>
-              <w:t xml:space="preserve">er fragt sich was </w:t>
-            </w:r>
-            <w:r>
-              <w:rPr>
-                <w:sz w:val="24"/>
-                <w:szCs w:val="24"/>
-              </w:rPr>
-              <w:t xml:space="preserve">ist, wenn </w:t>
-            </w:r>
-            <w:r>
-              <w:rPr>
-                <w:sz w:val="24"/>
-                <w:szCs w:val="24"/>
-              </w:rPr>
-              <w:t xml:space="preserve">er </w:t>
-            </w:r>
-            <w:r>
-              <w:rPr>
-                <w:sz w:val="24"/>
-                <w:szCs w:val="24"/>
-              </w:rPr>
-              <w:t xml:space="preserve">gar nicht möchte, dass das Objekt den kompletten Raum einnimmt. Eine zusätzliche Möglichkeit das Objekt in der Größe anzupassen </w:t>
-            </w:r>
-            <w:r>
-              <w:rPr>
-                <w:sz w:val="24"/>
-                <w:szCs w:val="24"/>
-              </w:rPr>
-              <w:t xml:space="preserve">würde er </w:t>
-            </w:r>
-            <w:r>
-              <w:rPr>
-                <w:sz w:val="24"/>
-                <w:szCs w:val="24"/>
-              </w:rPr>
-              <w:t>ganz cool</w:t>
-            </w:r>
-            <w:r>
-              <w:rPr>
-                <w:sz w:val="24"/>
-                <w:szCs w:val="24"/>
-              </w:rPr>
-              <w:t xml:space="preserve"> finden</w:t>
-            </w:r>
-            <w:r>
-              <w:rPr>
-                <w:sz w:val="24"/>
-                <w:szCs w:val="24"/>
-              </w:rPr>
-              <w:t xml:space="preserve">. </w:t>
-            </w:r>
-            <w:r>
-              <w:rPr>
-                <w:sz w:val="24"/>
-                <w:szCs w:val="24"/>
-              </w:rPr>
-              <w:t>Und er hat gesagt, dass er das zwar mit dem folgenden Toll in Cura machen kann:</w:t>
+              <w:t>„Scale-to-max-size-Funktion“ findet er zwar super gut, um das generelle Platzproblem zu lösen, aber er fragt sich was ist, wenn er gar nicht möchte, dass das Objekt den kompletten Raum einnimmt. Eine zusätzliche Möglichkeit das Objekt in der Größe anzupassen würde er ganz cool finden. Und er hat gesagt, dass er das zwar mit dem folgenden Toll in Cura machen kann:</w:t>
             </w:r>
           </w:p>
           <w:p>
@@ -4156,70 +3925,828 @@
                 <w:rFonts w:ascii="Arial" w:hAnsi="Arial" w:cs="Arial"/>
               </w:rPr>
               <w:lastRenderedPageBreak/>
-              <w:t xml:space="preserve">Aber </w:t>
-            </w:r>
-            <w:r>
-              <w:rPr>
-                <w:rFonts w:ascii="Arial" w:hAnsi="Arial" w:cs="Arial"/>
-              </w:rPr>
-              <w:t xml:space="preserve">er meint, dass er </w:t>
-            </w:r>
-            <w:r>
-              <w:rPr>
-                <w:rFonts w:ascii="Arial" w:hAnsi="Arial" w:cs="Arial"/>
-              </w:rPr>
-              <w:t>hier</w:t>
-            </w:r>
-            <w:r>
-              <w:rPr>
-                <w:rFonts w:ascii="Arial" w:hAnsi="Arial" w:cs="Arial"/>
+              <w:t>Aber er meint, dass er hier Werte von 3 Dimensionen anpassen muss. Einen Slider, der ihm ermöglicht das Objekt im richtigen Verhältnis größer / kleiner zu machen, würde er ganz nett finden.</w:t>
+            </w:r>
+          </w:p>
+        </w:tc>
+      </w:tr>
+    </w:tbl>
+    <w:p>
+      <w:pPr>
+        <w:rPr>
+          <w:lang w:val="de-DE"/>
+        </w:rPr>
+      </w:pPr>
+    </w:p>
+    <w:p>
+      <w:pPr>
+        <w:rPr>
+          <w:lang w:val="de-DE"/>
+        </w:rPr>
+      </w:pPr>
+    </w:p>
+    <w:p>
+      <w:pPr>
+        <w:rPr>
+          <w:lang w:val="de-DE"/>
+        </w:rPr>
+      </w:pPr>
+    </w:p>
+    <w:p>
+      <w:pPr>
+        <w:rPr>
+          <w:lang w:val="de-DE"/>
+        </w:rPr>
+      </w:pPr>
+    </w:p>
+    <w:p>
+      <w:pPr>
+        <w:rPr>
+          <w:lang w:val="de-DE"/>
+        </w:rPr>
+      </w:pPr>
+    </w:p>
+    <w:p>
+      <w:pPr>
+        <w:rPr>
+          <w:lang w:val="de-DE"/>
+        </w:rPr>
+      </w:pPr>
+    </w:p>
+    <w:p>
+      <w:pPr>
+        <w:rPr>
+          <w:lang w:val="de-DE"/>
+        </w:rPr>
+      </w:pPr>
+    </w:p>
+    <w:p>
+      <w:pPr>
+        <w:rPr>
+          <w:lang w:val="de-DE"/>
+        </w:rPr>
+      </w:pPr>
+    </w:p>
+    <w:p>
+      <w:pPr>
+        <w:rPr>
+          <w:lang w:val="de-DE"/>
+        </w:rPr>
+      </w:pPr>
+    </w:p>
+    <w:p>
+      <w:pPr>
+        <w:rPr>
+          <w:lang w:val="de-DE"/>
+        </w:rPr>
+      </w:pPr>
+    </w:p>
+    <w:p>
+      <w:pPr>
+        <w:rPr>
+          <w:lang w:val="de-DE"/>
+        </w:rPr>
+      </w:pPr>
+    </w:p>
+    <w:p>
+      <w:pPr>
+        <w:rPr>
+          <w:lang w:val="de-DE"/>
+        </w:rPr>
+      </w:pPr>
+    </w:p>
+    <w:p>
+      <w:pPr>
+        <w:rPr>
+          <w:lang w:val="de-DE"/>
+        </w:rPr>
+      </w:pPr>
+    </w:p>
+    <w:p>
+      <w:pPr>
+        <w:rPr>
+          <w:lang w:val="de-DE"/>
+        </w:rPr>
+      </w:pPr>
+    </w:p>
+    <w:p>
+      <w:pPr>
+        <w:rPr>
+          <w:lang w:val="de-DE"/>
+        </w:rPr>
+      </w:pPr>
+    </w:p>
+    <w:p>
+      <w:pPr>
+        <w:rPr>
+          <w:lang w:val="de-DE"/>
+        </w:rPr>
+      </w:pPr>
+    </w:p>
+    <w:p>
+      <w:pPr>
+        <w:rPr>
+          <w:lang w:val="de-DE"/>
+        </w:rPr>
+      </w:pPr>
+    </w:p>
+    <w:p>
+      <w:pPr>
+        <w:rPr>
+          <w:lang w:val="de-DE"/>
+        </w:rPr>
+      </w:pPr>
+    </w:p>
+    <w:p>
+      <w:pPr>
+        <w:rPr>
+          <w:lang w:val="de-DE"/>
+        </w:rPr>
+      </w:pPr>
+    </w:p>
+    <w:p>
+      <w:pPr>
+        <w:rPr>
+          <w:lang w:val="de-DE"/>
+        </w:rPr>
+      </w:pPr>
+    </w:p>
+    <w:p>
+      <w:pPr>
+        <w:rPr>
+          <w:lang w:val="de-DE"/>
+        </w:rPr>
+      </w:pPr>
+    </w:p>
+    <w:p>
+      <w:pPr>
+        <w:rPr>
+          <w:lang w:val="de-DE"/>
+        </w:rPr>
+      </w:pPr>
+    </w:p>
+    <w:p>
+      <w:pPr>
+        <w:rPr>
+          <w:lang w:val="de-DE"/>
+        </w:rPr>
+      </w:pPr>
+    </w:p>
+    <w:p>
+      <w:pPr>
+        <w:rPr>
+          <w:lang w:val="de-DE"/>
+        </w:rPr>
+      </w:pPr>
+    </w:p>
+    <w:p>
+      <w:pPr>
+        <w:rPr>
+          <w:lang w:val="de-DE"/>
+        </w:rPr>
+      </w:pPr>
+    </w:p>
+    <w:p>
+      <w:pPr>
+        <w:rPr>
+          <w:lang w:val="de-DE"/>
+        </w:rPr>
+      </w:pPr>
+    </w:p>
+    <w:p>
+      <w:pPr>
+        <w:rPr>
+          <w:lang w:val="de-DE"/>
+        </w:rPr>
+      </w:pPr>
+    </w:p>
+    <w:p>
+      <w:pPr>
+        <w:rPr>
+          <w:lang w:val="de-DE"/>
+        </w:rPr>
+      </w:pPr>
+    </w:p>
+    <w:p>
+      <w:pPr>
+        <w:rPr>
+          <w:lang w:val="de-DE"/>
+        </w:rPr>
+      </w:pPr>
+    </w:p>
+    <w:p>
+      <w:pPr>
+        <w:pStyle w:val="berschrift1"/>
+        <w:rPr>
+          <w:sz w:val="24"/>
+          <w:szCs w:val="24"/>
+        </w:rPr>
+      </w:pPr>
+      <w:r>
+        <w:rPr>
+          <w:color w:val="00B050"/>
+          <w:sz w:val="24"/>
+          <w:szCs w:val="24"/>
+        </w:rPr>
+        <w:lastRenderedPageBreak/>
+        <w:t xml:space="preserve">Test </w:t>
+      </w:r>
+      <w:r>
+        <w:rPr>
+          <w:color w:val="00B050"/>
+          <w:sz w:val="24"/>
+          <w:szCs w:val="24"/>
+        </w:rPr>
+        <w:t>3</w:t>
+      </w:r>
+      <w:r>
+        <w:rPr>
+          <w:color w:val="00B050"/>
+          <w:sz w:val="24"/>
+          <w:szCs w:val="24"/>
+        </w:rPr>
+        <w:t>:</w:t>
+      </w:r>
+    </w:p>
+    <w:tbl>
+      <w:tblPr>
+        <w:tblStyle w:val="Tabellenraster"/>
+        <w:tblW w:w="4975" w:type="pct"/>
+        <w:tblInd w:w="72" w:type="dxa"/>
+        <w:tblBorders>
+          <w:left w:val="dotted" w:sz="18" w:space="0" w:color="BFBFBF" w:themeColor="background1" w:themeShade="BF"/>
+        </w:tblBorders>
+        <w:tblCellMar>
+          <w:left w:w="576" w:type="dxa"/>
+          <w:right w:w="0" w:type="dxa"/>
+        </w:tblCellMar>
+        <w:tblLook w:val="04A0" w:firstRow="1" w:lastRow="0" w:firstColumn="1" w:lastColumn="0" w:noHBand="0" w:noVBand="1"/>
+        <w:tblDescription w:val="Layouttabelle Ausbildung"/>
+      </w:tblPr>
+      <w:tblGrid>
+        <w:gridCol w:w="9004"/>
+      </w:tblGrid>
+      <w:tr>
+        <w:trPr>
+          <w:trHeight w:val="887"/>
+        </w:trPr>
+        <w:tc>
+          <w:tcPr>
+            <w:tcW w:w="9004" w:type="dxa"/>
+            <w:tcMar>
+              <w:top w:w="216" w:type="dxa"/>
+            </w:tcMar>
+          </w:tcPr>
+          <w:p>
+            <w:pPr>
+              <w:pBdr>
+                <w:bottom w:val="single" w:sz="4" w:space="1" w:color="auto"/>
+              </w:pBdr>
+              <w:rPr>
+                <w:b/>
+                <w:bCs/>
+                <w:color w:val="00B050"/>
+                <w:sz w:val="24"/>
+                <w:szCs w:val="24"/>
+              </w:rPr>
+            </w:pPr>
+            <w:r>
+              <w:rPr>
+                <w:b/>
+                <w:bCs/>
+                <w:color w:val="00B050"/>
+                <w:sz w:val="24"/>
+                <w:szCs w:val="24"/>
+              </w:rPr>
+              <w:t>Beobachtung:</w:t>
+            </w:r>
+          </w:p>
+          <w:p>
+            <w:pPr>
+              <w:numPr>
+                <w:ilvl w:val="0"/>
+                <w:numId w:val="7"/>
+              </w:numPr>
+              <w:rPr>
+                <w:rFonts w:ascii="Calibri" w:eastAsia="Calibri" w:hAnsi="Calibri" w:cs="Calibri"/>
+                <w:color w:val="595959"/>
+                <w:sz w:val="24"/>
+              </w:rPr>
+            </w:pPr>
+            <w:r>
+              <w:rPr>
+                <w:rFonts w:ascii="Calibri" w:eastAsia="Calibri" w:hAnsi="Calibri" w:cs="Calibri"/>
+                <w:color w:val="595959"/>
+                <w:sz w:val="24"/>
+              </w:rPr>
+              <w:t>…</w:t>
+            </w:r>
+          </w:p>
+          <w:p>
+            <w:pPr>
+              <w:numPr>
+                <w:ilvl w:val="0"/>
+                <w:numId w:val="7"/>
+              </w:numPr>
+              <w:rPr>
+                <w:rFonts w:ascii="Calibri" w:eastAsia="Calibri" w:hAnsi="Calibri" w:cs="Calibri"/>
+                <w:color w:val="595959"/>
+                <w:sz w:val="24"/>
+              </w:rPr>
+            </w:pPr>
+            <w:r>
+              <w:rPr>
+                <w:rFonts w:ascii="Calibri" w:eastAsia="Calibri" w:hAnsi="Calibri" w:cs="Calibri"/>
+                <w:color w:val="595959"/>
+                <w:sz w:val="24"/>
+              </w:rPr>
+              <w:t>…</w:t>
+            </w:r>
+          </w:p>
+          <w:p>
+            <w:pPr>
+              <w:rPr>
+                <w:sz w:val="24"/>
+                <w:szCs w:val="24"/>
+              </w:rPr>
+            </w:pPr>
+          </w:p>
+          <w:p>
+            <w:pPr>
+              <w:pBdr>
+                <w:bottom w:val="single" w:sz="4" w:space="1" w:color="auto"/>
+              </w:pBdr>
+              <w:rPr>
+                <w:b/>
+                <w:bCs/>
+                <w:color w:val="00B050"/>
+                <w:sz w:val="24"/>
+                <w:szCs w:val="24"/>
+              </w:rPr>
+            </w:pPr>
+            <w:r>
+              <w:rPr>
+                <w:b/>
+                <w:bCs/>
+                <w:color w:val="00B050"/>
+                <w:sz w:val="24"/>
+                <w:szCs w:val="24"/>
+              </w:rPr>
+              <w:t xml:space="preserve">Aufgaben und Lösungen: </w:t>
+            </w:r>
+          </w:p>
+          <w:p>
+            <w:pPr>
+              <w:rPr>
+                <w:rFonts w:ascii="Calibri" w:eastAsia="Calibri" w:hAnsi="Calibri" w:cs="Calibri"/>
+                <w:color w:val="auto"/>
+                <w:sz w:val="24"/>
+              </w:rPr>
+            </w:pPr>
+            <w:r>
+              <w:rPr>
+                <w:rFonts w:ascii="Calibri" w:eastAsia="Calibri" w:hAnsi="Calibri" w:cs="Calibri"/>
+                <w:color w:val="auto"/>
+                <w:sz w:val="24"/>
+              </w:rPr>
+              <w:t>a) Sende das in Blender modellierte Objekt an Ultimaker Cura.</w:t>
+            </w:r>
+          </w:p>
+          <w:p>
+            <w:pPr>
+              <w:rPr>
+                <w:rFonts w:ascii="Calibri" w:eastAsia="Calibri" w:hAnsi="Calibri" w:cs="Calibri"/>
+                <w:color w:val="595959"/>
+                <w:sz w:val="24"/>
+              </w:rPr>
+            </w:pPr>
+          </w:p>
+          <w:p>
+            <w:pPr>
+              <w:rPr>
+                <w:rFonts w:ascii="Calibri" w:eastAsia="Calibri" w:hAnsi="Calibri" w:cs="Calibri"/>
+                <w:color w:val="auto"/>
+                <w:sz w:val="24"/>
+              </w:rPr>
+            </w:pPr>
+            <w:r>
+              <w:rPr>
+                <w:rFonts w:ascii="Calibri" w:eastAsia="Calibri" w:hAnsi="Calibri" w:cs="Calibri"/>
+                <w:color w:val="auto"/>
+                <w:sz w:val="24"/>
+              </w:rPr>
+              <w:t>b) Passe die Größe des Objekts in Cura so an, dass es in den Drucker passt.</w:t>
+            </w:r>
+          </w:p>
+          <w:p>
+            <w:pPr>
+              <w:rPr>
+                <w:rFonts w:ascii="Calibri" w:eastAsia="Calibri" w:hAnsi="Calibri" w:cs="Calibri"/>
+                <w:color w:val="595959"/>
+                <w:sz w:val="24"/>
+              </w:rPr>
+            </w:pPr>
+          </w:p>
+          <w:p>
+            <w:pPr>
+              <w:rPr>
+                <w:rFonts w:ascii="Calibri" w:eastAsia="Calibri" w:hAnsi="Calibri" w:cs="Calibri"/>
+                <w:color w:val="auto"/>
+                <w:sz w:val="24"/>
+              </w:rPr>
+            </w:pPr>
+            <w:r>
+              <w:rPr>
+                <w:rFonts w:ascii="Calibri" w:eastAsia="Calibri" w:hAnsi="Calibri" w:cs="Calibri"/>
+                <w:color w:val="auto"/>
+                <w:sz w:val="24"/>
+              </w:rPr>
+              <w:t>c) Prüfe, ob das Objekt wasserdicht ist.</w:t>
+            </w:r>
+          </w:p>
+          <w:p>
+            <w:pPr>
+              <w:rPr>
+                <w:rFonts w:ascii="Calibri" w:eastAsia="Calibri" w:hAnsi="Calibri" w:cs="Calibri"/>
+                <w:color w:val="595959"/>
+                <w:sz w:val="24"/>
+              </w:rPr>
+            </w:pPr>
+          </w:p>
+          <w:p>
+            <w:pPr>
+              <w:rPr>
+                <w:rFonts w:ascii="Calibri" w:eastAsia="Calibri" w:hAnsi="Calibri" w:cs="Calibri"/>
+                <w:color w:val="auto"/>
+                <w:sz w:val="24"/>
+              </w:rPr>
+            </w:pPr>
+            <w:r>
+              <w:rPr>
+                <w:rFonts w:ascii="Calibri" w:eastAsia="Calibri" w:hAnsi="Calibri" w:cs="Calibri"/>
+                <w:color w:val="auto"/>
+                <w:sz w:val="24"/>
+              </w:rPr>
+              <w:t>d) Sende das Objekt mit einem Klick in Cura an Blender.</w:t>
+            </w:r>
+          </w:p>
+          <w:p>
+            <w:pPr>
+              <w:rPr>
+                <w:rFonts w:ascii="Calibri" w:eastAsia="Calibri" w:hAnsi="Calibri" w:cs="Calibri"/>
+                <w:color w:val="595959"/>
+                <w:sz w:val="24"/>
+              </w:rPr>
+            </w:pPr>
+          </w:p>
+          <w:p>
+            <w:pPr>
+              <w:rPr>
+                <w:rFonts w:ascii="Calibri" w:eastAsia="Calibri" w:hAnsi="Calibri" w:cs="Calibri"/>
+                <w:color w:val="auto"/>
+                <w:sz w:val="24"/>
+              </w:rPr>
+            </w:pPr>
+            <w:r>
+              <w:rPr>
+                <w:rFonts w:ascii="Calibri" w:eastAsia="Calibri" w:hAnsi="Calibri" w:cs="Calibri"/>
+                <w:color w:val="auto"/>
+                <w:sz w:val="24"/>
+              </w:rPr>
+              <w:t>e) Ignoriere die Meldung, dass das Objekt nicht wasserdicht ist.</w:t>
+            </w:r>
+          </w:p>
+          <w:p>
+            <w:pPr>
+              <w:rPr>
+                <w:rFonts w:ascii="Calibri" w:eastAsia="Calibri" w:hAnsi="Calibri" w:cs="Calibri"/>
+                <w:color w:val="595959"/>
+                <w:sz w:val="24"/>
+              </w:rPr>
+            </w:pPr>
+          </w:p>
+          <w:p>
+            <w:pPr>
+              <w:rPr>
+                <w:rFonts w:ascii="Calibri" w:eastAsia="Calibri" w:hAnsi="Calibri" w:cs="Calibri"/>
+                <w:color w:val="auto"/>
+                <w:sz w:val="24"/>
+              </w:rPr>
+            </w:pPr>
+            <w:r>
+              <w:rPr>
+                <w:rFonts w:ascii="Calibri" w:eastAsia="Calibri" w:hAnsi="Calibri" w:cs="Calibri"/>
+                <w:color w:val="auto"/>
+                <w:sz w:val="24"/>
+              </w:rPr>
+              <w:t xml:space="preserve">f) Lade das Objekt </w:t>
+            </w:r>
+            <w:r>
+              <w:rPr>
+                <w:rFonts w:ascii="Calibri" w:eastAsia="Calibri" w:hAnsi="Calibri" w:cs="Calibri"/>
+                <w:color w:val="auto"/>
+                <w:sz w:val="24"/>
+              </w:rPr>
+              <w:t>neu,</w:t>
+            </w:r>
+            <w:r>
+              <w:rPr>
+                <w:rFonts w:ascii="Calibri" w:eastAsia="Calibri" w:hAnsi="Calibri" w:cs="Calibri"/>
+                <w:color w:val="auto"/>
+                <w:sz w:val="24"/>
+              </w:rPr>
+              <w:t xml:space="preserve"> ohne es explizit zu öffnen.</w:t>
+            </w:r>
+          </w:p>
+          <w:p>
+            <w:pPr>
+              <w:rPr>
+                <w:sz w:val="24"/>
+                <w:szCs w:val="24"/>
+              </w:rPr>
+            </w:pPr>
+          </w:p>
+          <w:p>
+            <w:pPr>
+              <w:pBdr>
+                <w:bottom w:val="single" w:sz="4" w:space="1" w:color="auto"/>
+              </w:pBdr>
+              <w:rPr>
+                <w:b/>
+                <w:bCs/>
+                <w:color w:val="00B050"/>
+                <w:sz w:val="24"/>
+                <w:szCs w:val="24"/>
+              </w:rPr>
+            </w:pPr>
+            <w:r>
+              <w:rPr>
+                <w:b/>
+                <w:bCs/>
+                <w:color w:val="00B050"/>
+                <w:sz w:val="24"/>
+                <w:szCs w:val="24"/>
+              </w:rPr>
+              <w:t>Fragen und Antworten:</w:t>
+            </w:r>
+          </w:p>
+          <w:p>
+            <w:pPr>
+              <w:rPr>
+                <w:rFonts w:ascii="Calibri" w:eastAsia="Calibri" w:hAnsi="Calibri" w:cs="Calibri"/>
+                <w:color w:val="auto"/>
+                <w:sz w:val="24"/>
+              </w:rPr>
+            </w:pPr>
+            <w:r>
+              <w:rPr>
+                <w:rFonts w:ascii="Calibri" w:eastAsia="Calibri" w:hAnsi="Calibri" w:cs="Calibri"/>
+                <w:color w:val="auto"/>
+                <w:sz w:val="24"/>
+              </w:rPr>
+              <w:t>(1) Welche Funktionen bietet das Plugin?</w:t>
+            </w:r>
+            <w:r>
+              <w:rPr>
+                <w:sz w:val="24"/>
+                <w:szCs w:val="24"/>
               </w:rPr>
               <w:t xml:space="preserve"> </w:t>
             </w:r>
-            <w:r>
-              <w:rPr>
-                <w:rFonts w:ascii="Arial" w:hAnsi="Arial" w:cs="Arial"/>
-              </w:rPr>
-              <w:t>Werte von 3 Dimensionen anpassen</w:t>
-            </w:r>
-            <w:r>
-              <w:rPr>
-                <w:rFonts w:ascii="Arial" w:hAnsi="Arial" w:cs="Arial"/>
-              </w:rPr>
-              <w:t xml:space="preserve"> muss</w:t>
-            </w:r>
-            <w:r>
-              <w:rPr>
-                <w:rFonts w:ascii="Arial" w:hAnsi="Arial" w:cs="Arial"/>
-              </w:rPr>
-              <w:t xml:space="preserve">. Einen Slider, der </w:t>
-            </w:r>
-            <w:r>
-              <w:rPr>
-                <w:rFonts w:ascii="Arial" w:hAnsi="Arial" w:cs="Arial"/>
-              </w:rPr>
-              <w:t xml:space="preserve">ihm </w:t>
-            </w:r>
-            <w:r>
-              <w:rPr>
-                <w:rFonts w:ascii="Arial" w:hAnsi="Arial" w:cs="Arial"/>
-              </w:rPr>
-              <w:t xml:space="preserve">ermöglicht das Objekt im richtigen Verhältnis größer / kleiner zu machen, </w:t>
-            </w:r>
-            <w:r>
-              <w:rPr>
-                <w:rFonts w:ascii="Arial" w:hAnsi="Arial" w:cs="Arial"/>
-              </w:rPr>
-              <w:t>würde er ganz nett finden</w:t>
-            </w:r>
-            <w:bookmarkStart w:id="0" w:name="_GoBack"/>
-            <w:bookmarkEnd w:id="0"/>
-            <w:r>
-              <w:rPr>
-                <w:rFonts w:ascii="Arial" w:hAnsi="Arial" w:cs="Arial"/>
-              </w:rPr>
-              <w:t>.</w:t>
-            </w:r>
+          </w:p>
+          <w:p>
+            <w:pPr>
+              <w:pStyle w:val="Listenabsatz"/>
+              <w:numPr>
+                <w:ilvl w:val="0"/>
+                <w:numId w:val="37"/>
+              </w:numPr>
+              <w:spacing w:line="254" w:lineRule="auto"/>
+              <w:rPr>
+                <w:sz w:val="24"/>
+                <w:szCs w:val="24"/>
+              </w:rPr>
+            </w:pPr>
+            <w:r>
+              <w:rPr>
+                <w:sz w:val="24"/>
+                <w:szCs w:val="24"/>
+              </w:rPr>
+              <w:t xml:space="preserve">3D-Modelle mit .blend als Erweiterung direkt in Cura öffnen, ohne als .stl-Datei erst speichern zu müssen. </w:t>
+            </w:r>
+          </w:p>
+          <w:p>
+            <w:pPr>
+              <w:pStyle w:val="Listenabsatz"/>
+              <w:numPr>
+                <w:ilvl w:val="0"/>
+                <w:numId w:val="37"/>
+              </w:numPr>
+              <w:spacing w:line="254" w:lineRule="auto"/>
+              <w:rPr>
+                <w:sz w:val="24"/>
+                <w:szCs w:val="24"/>
+              </w:rPr>
+            </w:pPr>
+            <w:r>
+              <w:rPr>
+                <w:sz w:val="24"/>
+                <w:szCs w:val="24"/>
+              </w:rPr>
+              <w:t xml:space="preserve">Modelle auf der Arbeitsfläche von Cura direkt in Blend bearbeiten können. </w:t>
+            </w:r>
+          </w:p>
+          <w:p>
+            <w:pPr>
+              <w:pStyle w:val="Listenabsatz"/>
+              <w:numPr>
+                <w:ilvl w:val="0"/>
+                <w:numId w:val="37"/>
+              </w:numPr>
+              <w:spacing w:line="254" w:lineRule="auto"/>
+              <w:rPr>
+                <w:sz w:val="24"/>
+                <w:szCs w:val="24"/>
+                <w:lang w:val="fr-FR"/>
+              </w:rPr>
+            </w:pPr>
+            <w:r>
+              <w:rPr>
+                <w:sz w:val="24"/>
+                <w:szCs w:val="24"/>
+                <w:lang w:val="fr-FR"/>
+              </w:rPr>
+              <w:t>Prüfung auf Wasserdichtigkeit.</w:t>
+            </w:r>
+          </w:p>
+          <w:p>
+            <w:pPr>
+              <w:pStyle w:val="Listenabsatz"/>
+              <w:numPr>
+                <w:ilvl w:val="0"/>
+                <w:numId w:val="37"/>
+              </w:numPr>
+              <w:spacing w:line="254" w:lineRule="auto"/>
+              <w:rPr>
+                <w:sz w:val="24"/>
+                <w:szCs w:val="24"/>
+              </w:rPr>
+            </w:pPr>
+            <w:r>
+              <w:rPr>
+                <w:sz w:val="24"/>
+                <w:szCs w:val="24"/>
+              </w:rPr>
+              <w:t xml:space="preserve">Modelle skalieren zur maximal möglichen Größe. </w:t>
+            </w:r>
+          </w:p>
+          <w:p>
+            <w:pPr>
+              <w:rPr>
+                <w:rFonts w:ascii="Calibri" w:eastAsia="Calibri" w:hAnsi="Calibri" w:cs="Calibri"/>
+                <w:color w:val="595959"/>
+                <w:sz w:val="24"/>
+              </w:rPr>
+            </w:pPr>
+          </w:p>
+          <w:p>
+            <w:pPr>
+              <w:rPr>
+                <w:rFonts w:ascii="Calibri" w:eastAsia="Calibri" w:hAnsi="Calibri" w:cs="Calibri"/>
+                <w:color w:val="auto"/>
+                <w:sz w:val="24"/>
+              </w:rPr>
+            </w:pPr>
+            <w:r>
+              <w:rPr>
+                <w:rFonts w:ascii="Calibri" w:eastAsia="Calibri" w:hAnsi="Calibri" w:cs="Calibri"/>
+                <w:color w:val="auto"/>
+                <w:sz w:val="24"/>
+              </w:rPr>
+              <w:t>(2) Was hat Dir besonders gut gefallen?</w:t>
+            </w:r>
+          </w:p>
+          <w:p>
+            <w:pPr>
+              <w:rPr>
+                <w:sz w:val="24"/>
+                <w:szCs w:val="24"/>
+                <w:lang w:val="fr-FR"/>
+              </w:rPr>
+            </w:pPr>
+            <w:r>
+              <w:rPr>
+                <w:sz w:val="24"/>
+                <w:szCs w:val="24"/>
+              </w:rPr>
+              <w:t xml:space="preserve">UI ist als Menü ziemlich intuitiv zu verstehen. Ich finde es sehr gut, dass man Modelle direkt von Cura aus in Blender bearbeiten kann. Muss dafür das Modell nicht wasserdicht sein, oder geht das immer? Würde sich das Modell in Cura automatisch aktualisieren, sobald man das Modell in Blender bearbeitet hat? </w:t>
+            </w:r>
+            <w:r>
+              <w:rPr>
+                <w:sz w:val="24"/>
+                <w:szCs w:val="24"/>
+                <w:lang w:val="fr-FR"/>
+              </w:rPr>
+              <w:t>Oder muss es neu geladen werden?</w:t>
+            </w:r>
+          </w:p>
+          <w:p>
+            <w:pPr>
+              <w:rPr>
+                <w:rFonts w:ascii="Calibri" w:eastAsia="Calibri" w:hAnsi="Calibri" w:cs="Calibri"/>
+                <w:color w:val="595959"/>
+                <w:sz w:val="24"/>
+              </w:rPr>
+            </w:pPr>
+            <w:r>
+              <w:rPr>
+                <w:rFonts w:ascii="Calibri" w:eastAsia="Calibri" w:hAnsi="Calibri" w:cs="Calibri"/>
+                <w:color w:val="595959"/>
+                <w:sz w:val="24"/>
+              </w:rPr>
+              <w:t>Auf die erste Frage haben wir geantwortet, dass man alle mit Blender modellierten Objekte, also auch die, die wasserdicht sind bearbeiten kann.</w:t>
+            </w:r>
+          </w:p>
+          <w:p>
+            <w:pPr>
+              <w:rPr>
+                <w:rFonts w:ascii="Calibri" w:eastAsia="Calibri" w:hAnsi="Calibri" w:cs="Calibri"/>
+                <w:color w:val="595959"/>
+                <w:sz w:val="24"/>
+              </w:rPr>
+            </w:pPr>
+            <w:r>
+              <w:rPr>
+                <w:rFonts w:ascii="Calibri" w:eastAsia="Calibri" w:hAnsi="Calibri" w:cs="Calibri"/>
+                <w:color w:val="595959"/>
+                <w:sz w:val="24"/>
+              </w:rPr>
+              <w:t>Die 2. Frage haben wir damit beantwortet, dass wir auch überlegt haben, eine „Live“-Funktion zu implementieren, womit die Änderungen am Objekt in Blender sofort in Cura sichtbar werden. Dafür müsste man dann nicht auf Reload klicken. Da es aber wahrscheinlich viel Aufwand wird, haben wir das erstmal weggelassen.</w:t>
+            </w:r>
+          </w:p>
+          <w:p>
+            <w:pPr>
+              <w:rPr>
+                <w:rFonts w:ascii="Calibri" w:eastAsia="Calibri" w:hAnsi="Calibri" w:cs="Calibri"/>
+                <w:color w:val="595959"/>
+                <w:sz w:val="24"/>
+              </w:rPr>
+            </w:pPr>
+          </w:p>
+          <w:p>
+            <w:pPr>
+              <w:rPr>
+                <w:rFonts w:ascii="Calibri" w:eastAsia="Calibri" w:hAnsi="Calibri" w:cs="Calibri"/>
+                <w:color w:val="auto"/>
+                <w:sz w:val="24"/>
+              </w:rPr>
+            </w:pPr>
+            <w:r>
+              <w:rPr>
+                <w:rFonts w:ascii="Calibri" w:eastAsia="Calibri" w:hAnsi="Calibri" w:cs="Calibri"/>
+                <w:color w:val="auto"/>
+                <w:sz w:val="24"/>
+              </w:rPr>
+              <w:t>(3) Gibt es Teile des Plugins, die unnötig oder zu kompliziert sind?</w:t>
+            </w:r>
+          </w:p>
+          <w:p>
+            <w:pPr>
+              <w:rPr>
+                <w:sz w:val="24"/>
+                <w:szCs w:val="24"/>
+              </w:rPr>
+            </w:pPr>
+            <w:r>
+              <w:rPr>
+                <w:sz w:val="24"/>
+                <w:szCs w:val="24"/>
+              </w:rPr>
+              <w:t>Reload Object: Warum würde man ein Objekt einfach nur neu laden möchten? Um vorgenommene Änderungen rückgängig zu machen?</w:t>
+            </w:r>
+          </w:p>
+          <w:p>
+            <w:pPr>
+              <w:rPr>
+                <w:sz w:val="24"/>
+                <w:szCs w:val="24"/>
+              </w:rPr>
+            </w:pPr>
+            <w:r>
+              <w:rPr>
+                <w:sz w:val="24"/>
+                <w:szCs w:val="24"/>
+              </w:rPr>
+              <w:t>Hier haben wir dem Probanden erklärt, dass die Reload-Funktion dafür gedacht ist, dass wenn man eine Änderung am Objekt in Blender vornimmt, diese direkt ohne es im File-Explorer öffnen zu müssen, in Cura aktualisieren kann. D.h. die Datei wird im Hintergrund geöffnet und dadurch wird Zeit gespart.</w:t>
+            </w:r>
+          </w:p>
+          <w:p>
+            <w:pPr>
+              <w:rPr>
+                <w:sz w:val="24"/>
+                <w:szCs w:val="24"/>
+              </w:rPr>
+            </w:pPr>
           </w:p>
         </w:tc>
       </w:tr>
@@ -4829,6 +5356,92 @@
     </w:lvl>
   </w:abstractNum>
   <w:abstractNum w:abstractNumId="7" w15:restartNumberingAfterBreak="0">
+    <w:nsid w:val="14332C9C"/>
+    <w:multiLevelType w:val="hybridMultilevel"/>
+    <w:tmpl w:val="1B6C827C"/>
+    <w:lvl w:ilvl="0" w:tplc="040C000F">
+      <w:start w:val="1"/>
+      <w:numFmt w:val="decimal"/>
+      <w:lvlText w:val="%1."/>
+      <w:lvlJc w:val="left"/>
+      <w:pPr>
+        <w:ind w:left="3240" w:hanging="360"/>
+      </w:pPr>
+    </w:lvl>
+    <w:lvl w:ilvl="1" w:tplc="040C0019" w:tentative="1">
+      <w:start w:val="1"/>
+      <w:numFmt w:val="lowerLetter"/>
+      <w:lvlText w:val="%2."/>
+      <w:lvlJc w:val="left"/>
+      <w:pPr>
+        <w:ind w:left="3960" w:hanging="360"/>
+      </w:pPr>
+    </w:lvl>
+    <w:lvl w:ilvl="2" w:tplc="040C001B" w:tentative="1">
+      <w:start w:val="1"/>
+      <w:numFmt w:val="lowerRoman"/>
+      <w:lvlText w:val="%3."/>
+      <w:lvlJc w:val="right"/>
+      <w:pPr>
+        <w:ind w:left="4680" w:hanging="180"/>
+      </w:pPr>
+    </w:lvl>
+    <w:lvl w:ilvl="3" w:tplc="040C000F" w:tentative="1">
+      <w:start w:val="1"/>
+      <w:numFmt w:val="decimal"/>
+      <w:lvlText w:val="%4."/>
+      <w:lvlJc w:val="left"/>
+      <w:pPr>
+        <w:ind w:left="5400" w:hanging="360"/>
+      </w:pPr>
+    </w:lvl>
+    <w:lvl w:ilvl="4" w:tplc="040C0019" w:tentative="1">
+      <w:start w:val="1"/>
+      <w:numFmt w:val="lowerLetter"/>
+      <w:lvlText w:val="%5."/>
+      <w:lvlJc w:val="left"/>
+      <w:pPr>
+        <w:ind w:left="6120" w:hanging="360"/>
+      </w:pPr>
+    </w:lvl>
+    <w:lvl w:ilvl="5" w:tplc="040C001B" w:tentative="1">
+      <w:start w:val="1"/>
+      <w:numFmt w:val="lowerRoman"/>
+      <w:lvlText w:val="%6."/>
+      <w:lvlJc w:val="right"/>
+      <w:pPr>
+        <w:ind w:left="6840" w:hanging="180"/>
+      </w:pPr>
+    </w:lvl>
+    <w:lvl w:ilvl="6" w:tplc="040C000F" w:tentative="1">
+      <w:start w:val="1"/>
+      <w:numFmt w:val="decimal"/>
+      <w:lvlText w:val="%7."/>
+      <w:lvlJc w:val="left"/>
+      <w:pPr>
+        <w:ind w:left="7560" w:hanging="360"/>
+      </w:pPr>
+    </w:lvl>
+    <w:lvl w:ilvl="7" w:tplc="040C0019" w:tentative="1">
+      <w:start w:val="1"/>
+      <w:numFmt w:val="lowerLetter"/>
+      <w:lvlText w:val="%8."/>
+      <w:lvlJc w:val="left"/>
+      <w:pPr>
+        <w:ind w:left="8280" w:hanging="360"/>
+      </w:pPr>
+    </w:lvl>
+    <w:lvl w:ilvl="8" w:tplc="040C001B" w:tentative="1">
+      <w:start w:val="1"/>
+      <w:numFmt w:val="lowerRoman"/>
+      <w:lvlText w:val="%9."/>
+      <w:lvlJc w:val="right"/>
+      <w:pPr>
+        <w:ind w:left="9000" w:hanging="180"/>
+      </w:pPr>
+    </w:lvl>
+  </w:abstractNum>
+  <w:abstractNum w:abstractNumId="8" w15:restartNumberingAfterBreak="0">
     <w:nsid w:val="152C7313"/>
     <w:multiLevelType w:val="multilevel"/>
     <w:tmpl w:val="C30A1284"/>
@@ -4879,7 +5492,7 @@
       <w:lvlJc w:val="left"/>
     </w:lvl>
   </w:abstractNum>
-  <w:abstractNum w:abstractNumId="8" w15:restartNumberingAfterBreak="0">
+  <w:abstractNum w:abstractNumId="9" w15:restartNumberingAfterBreak="0">
     <w:nsid w:val="15867980"/>
     <w:multiLevelType w:val="hybridMultilevel"/>
     <w:tmpl w:val="B4DAAD0C"/>
@@ -4968,7 +5581,7 @@
       </w:pPr>
     </w:lvl>
   </w:abstractNum>
-  <w:abstractNum w:abstractNumId="9" w15:restartNumberingAfterBreak="0">
+  <w:abstractNum w:abstractNumId="10" w15:restartNumberingAfterBreak="0">
     <w:nsid w:val="1D8A7C10"/>
     <w:multiLevelType w:val="hybridMultilevel"/>
     <w:tmpl w:val="69902C7C"/>
@@ -5081,7 +5694,7 @@
       </w:rPr>
     </w:lvl>
   </w:abstractNum>
-  <w:abstractNum w:abstractNumId="10" w15:restartNumberingAfterBreak="0">
+  <w:abstractNum w:abstractNumId="11" w15:restartNumberingAfterBreak="0">
     <w:nsid w:val="205D3CD6"/>
     <w:multiLevelType w:val="hybridMultilevel"/>
     <w:tmpl w:val="B4DAAD0C"/>
@@ -5170,7 +5783,7 @@
       </w:pPr>
     </w:lvl>
   </w:abstractNum>
-  <w:abstractNum w:abstractNumId="11" w15:restartNumberingAfterBreak="0">
+  <w:abstractNum w:abstractNumId="12" w15:restartNumberingAfterBreak="0">
     <w:nsid w:val="20785016"/>
     <w:multiLevelType w:val="hybridMultilevel"/>
     <w:tmpl w:val="B4DAAD0C"/>
@@ -5259,7 +5872,7 @@
       </w:pPr>
     </w:lvl>
   </w:abstractNum>
-  <w:abstractNum w:abstractNumId="12" w15:restartNumberingAfterBreak="0">
+  <w:abstractNum w:abstractNumId="13" w15:restartNumberingAfterBreak="0">
     <w:nsid w:val="20B20812"/>
     <w:multiLevelType w:val="hybridMultilevel"/>
     <w:tmpl w:val="5FACA376"/>
@@ -5348,7 +5961,7 @@
       </w:pPr>
     </w:lvl>
   </w:abstractNum>
-  <w:abstractNum w:abstractNumId="13" w15:restartNumberingAfterBreak="0">
+  <w:abstractNum w:abstractNumId="14" w15:restartNumberingAfterBreak="0">
     <w:nsid w:val="245C221E"/>
     <w:multiLevelType w:val="hybridMultilevel"/>
     <w:tmpl w:val="603C5744"/>
@@ -5437,7 +6050,7 @@
       </w:pPr>
     </w:lvl>
   </w:abstractNum>
-  <w:abstractNum w:abstractNumId="14" w15:restartNumberingAfterBreak="0">
+  <w:abstractNum w:abstractNumId="15" w15:restartNumberingAfterBreak="0">
     <w:nsid w:val="29D87F15"/>
     <w:multiLevelType w:val="multilevel"/>
     <w:tmpl w:val="35B6F57A"/>
@@ -5488,7 +6101,7 @@
       <w:lvlJc w:val="left"/>
     </w:lvl>
   </w:abstractNum>
-  <w:abstractNum w:abstractNumId="15" w15:restartNumberingAfterBreak="0">
+  <w:abstractNum w:abstractNumId="16" w15:restartNumberingAfterBreak="0">
     <w:nsid w:val="35163A30"/>
     <w:multiLevelType w:val="multilevel"/>
     <w:tmpl w:val="FAB83282"/>
@@ -5539,7 +6152,7 @@
       <w:lvlJc w:val="left"/>
     </w:lvl>
   </w:abstractNum>
-  <w:abstractNum w:abstractNumId="16" w15:restartNumberingAfterBreak="0">
+  <w:abstractNum w:abstractNumId="17" w15:restartNumberingAfterBreak="0">
     <w:nsid w:val="361A3810"/>
     <w:multiLevelType w:val="multilevel"/>
     <w:tmpl w:val="0E4CEA7A"/>
@@ -5590,7 +6203,7 @@
       <w:lvlJc w:val="left"/>
     </w:lvl>
   </w:abstractNum>
-  <w:abstractNum w:abstractNumId="17" w15:restartNumberingAfterBreak="0">
+  <w:abstractNum w:abstractNumId="18" w15:restartNumberingAfterBreak="0">
     <w:nsid w:val="3BDF1BE6"/>
     <w:multiLevelType w:val="hybridMultilevel"/>
     <w:tmpl w:val="A11E9C0C"/>
@@ -5676,7 +6289,7 @@
       </w:pPr>
     </w:lvl>
   </w:abstractNum>
-  <w:abstractNum w:abstractNumId="18" w15:restartNumberingAfterBreak="0">
+  <w:abstractNum w:abstractNumId="19" w15:restartNumberingAfterBreak="0">
     <w:nsid w:val="3DF63B80"/>
     <w:multiLevelType w:val="hybridMultilevel"/>
     <w:tmpl w:val="B4DAAD0C"/>
@@ -5765,7 +6378,7 @@
       </w:pPr>
     </w:lvl>
   </w:abstractNum>
-  <w:abstractNum w:abstractNumId="19" w15:restartNumberingAfterBreak="0">
+  <w:abstractNum w:abstractNumId="20" w15:restartNumberingAfterBreak="0">
     <w:nsid w:val="3EE92EC2"/>
     <w:multiLevelType w:val="hybridMultilevel"/>
     <w:tmpl w:val="7E004898"/>
@@ -5854,7 +6467,7 @@
       </w:pPr>
     </w:lvl>
   </w:abstractNum>
-  <w:abstractNum w:abstractNumId="20" w15:restartNumberingAfterBreak="0">
+  <w:abstractNum w:abstractNumId="21" w15:restartNumberingAfterBreak="0">
     <w:nsid w:val="479015A9"/>
     <w:multiLevelType w:val="hybridMultilevel"/>
     <w:tmpl w:val="81CA91B0"/>
@@ -5943,7 +6556,7 @@
       </w:pPr>
     </w:lvl>
   </w:abstractNum>
-  <w:abstractNum w:abstractNumId="21" w15:restartNumberingAfterBreak="0">
+  <w:abstractNum w:abstractNumId="22" w15:restartNumberingAfterBreak="0">
     <w:nsid w:val="4A821D73"/>
     <w:multiLevelType w:val="hybridMultilevel"/>
     <w:tmpl w:val="6F4E7DDC"/>
@@ -6032,7 +6645,7 @@
       </w:pPr>
     </w:lvl>
   </w:abstractNum>
-  <w:abstractNum w:abstractNumId="22" w15:restartNumberingAfterBreak="0">
+  <w:abstractNum w:abstractNumId="23" w15:restartNumberingAfterBreak="0">
     <w:nsid w:val="4C634776"/>
     <w:multiLevelType w:val="multilevel"/>
     <w:tmpl w:val="7E4C98EE"/>
@@ -6083,7 +6696,7 @@
       <w:lvlJc w:val="left"/>
     </w:lvl>
   </w:abstractNum>
-  <w:abstractNum w:abstractNumId="23" w15:restartNumberingAfterBreak="0">
+  <w:abstractNum w:abstractNumId="24" w15:restartNumberingAfterBreak="0">
     <w:nsid w:val="4D7B2579"/>
     <w:multiLevelType w:val="multilevel"/>
     <w:tmpl w:val="A71ED4C2"/>
@@ -6134,7 +6747,7 @@
       <w:lvlJc w:val="left"/>
     </w:lvl>
   </w:abstractNum>
-  <w:abstractNum w:abstractNumId="24" w15:restartNumberingAfterBreak="0">
+  <w:abstractNum w:abstractNumId="25" w15:restartNumberingAfterBreak="0">
     <w:nsid w:val="4F1E6AC3"/>
     <w:multiLevelType w:val="hybridMultilevel"/>
     <w:tmpl w:val="36A6CCC6"/>
@@ -6247,7 +6860,7 @@
       </w:rPr>
     </w:lvl>
   </w:abstractNum>
-  <w:abstractNum w:abstractNumId="25" w15:restartNumberingAfterBreak="0">
+  <w:abstractNum w:abstractNumId="26" w15:restartNumberingAfterBreak="0">
     <w:nsid w:val="56C75E5E"/>
     <w:multiLevelType w:val="hybridMultilevel"/>
     <w:tmpl w:val="B4DAAD0C"/>
@@ -6336,7 +6949,7 @@
       </w:pPr>
     </w:lvl>
   </w:abstractNum>
-  <w:abstractNum w:abstractNumId="26" w15:restartNumberingAfterBreak="0">
+  <w:abstractNum w:abstractNumId="27" w15:restartNumberingAfterBreak="0">
     <w:nsid w:val="58922BC4"/>
     <w:multiLevelType w:val="hybridMultilevel"/>
     <w:tmpl w:val="3816F99E"/>
@@ -6425,7 +7038,7 @@
       </w:pPr>
     </w:lvl>
   </w:abstractNum>
-  <w:abstractNum w:abstractNumId="27" w15:restartNumberingAfterBreak="0">
+  <w:abstractNum w:abstractNumId="28" w15:restartNumberingAfterBreak="0">
     <w:nsid w:val="5B1D245B"/>
     <w:multiLevelType w:val="multilevel"/>
     <w:tmpl w:val="BE02C670"/>
@@ -6476,7 +7089,7 @@
       <w:lvlJc w:val="left"/>
     </w:lvl>
   </w:abstractNum>
-  <w:abstractNum w:abstractNumId="28" w15:restartNumberingAfterBreak="0">
+  <w:abstractNum w:abstractNumId="29" w15:restartNumberingAfterBreak="0">
     <w:nsid w:val="60C12865"/>
     <w:multiLevelType w:val="multilevel"/>
     <w:tmpl w:val="C886504A"/>
@@ -6527,7 +7140,58 @@
       <w:lvlJc w:val="left"/>
     </w:lvl>
   </w:abstractNum>
-  <w:abstractNum w:abstractNumId="29" w15:restartNumberingAfterBreak="0">
+  <w:abstractNum w:abstractNumId="30" w15:restartNumberingAfterBreak="0">
+    <w:nsid w:val="62140561"/>
+    <w:multiLevelType w:val="hybridMultilevel"/>
+    <w:tmpl w:val="92C26F8F"/>
+    <w:lvl w:ilvl="0" w:tplc="FFFFFFFF">
+      <w:start w:val="1"/>
+      <w:numFmt w:val="ideographDigital"/>
+      <w:lvlText w:val=""/>
+      <w:lvlJc w:val="left"/>
+    </w:lvl>
+    <w:lvl w:ilvl="1" w:tplc="FFFFFFFF">
+      <w:numFmt w:val="decimal"/>
+      <w:lvlText w:val=""/>
+      <w:lvlJc w:val="left"/>
+    </w:lvl>
+    <w:lvl w:ilvl="2" w:tplc="FFFFFFFF">
+      <w:numFmt w:val="decimal"/>
+      <w:lvlText w:val=""/>
+      <w:lvlJc w:val="left"/>
+    </w:lvl>
+    <w:lvl w:ilvl="3" w:tplc="FFFFFFFF">
+      <w:numFmt w:val="decimal"/>
+      <w:lvlText w:val=""/>
+      <w:lvlJc w:val="left"/>
+    </w:lvl>
+    <w:lvl w:ilvl="4" w:tplc="FFFFFFFF">
+      <w:numFmt w:val="decimal"/>
+      <w:lvlText w:val=""/>
+      <w:lvlJc w:val="left"/>
+    </w:lvl>
+    <w:lvl w:ilvl="5" w:tplc="FFFFFFFF">
+      <w:numFmt w:val="decimal"/>
+      <w:lvlText w:val=""/>
+      <w:lvlJc w:val="left"/>
+    </w:lvl>
+    <w:lvl w:ilvl="6" w:tplc="FFFFFFFF">
+      <w:numFmt w:val="decimal"/>
+      <w:lvlText w:val=""/>
+      <w:lvlJc w:val="left"/>
+    </w:lvl>
+    <w:lvl w:ilvl="7" w:tplc="FFFFFFFF">
+      <w:numFmt w:val="decimal"/>
+      <w:lvlText w:val=""/>
+      <w:lvlJc w:val="left"/>
+    </w:lvl>
+    <w:lvl w:ilvl="8" w:tplc="FFFFFFFF">
+      <w:numFmt w:val="decimal"/>
+      <w:lvlText w:val=""/>
+      <w:lvlJc w:val="left"/>
+    </w:lvl>
+  </w:abstractNum>
+  <w:abstractNum w:abstractNumId="31" w15:restartNumberingAfterBreak="0">
     <w:nsid w:val="656D4CEC"/>
     <w:multiLevelType w:val="hybridMultilevel"/>
     <w:tmpl w:val="1184568C"/>
@@ -6616,7 +7280,7 @@
       </w:pPr>
     </w:lvl>
   </w:abstractNum>
-  <w:abstractNum w:abstractNumId="30" w15:restartNumberingAfterBreak="0">
+  <w:abstractNum w:abstractNumId="32" w15:restartNumberingAfterBreak="0">
     <w:nsid w:val="731C40BE"/>
     <w:multiLevelType w:val="hybridMultilevel"/>
     <w:tmpl w:val="603C5744"/>
@@ -6705,7 +7369,7 @@
       </w:pPr>
     </w:lvl>
   </w:abstractNum>
-  <w:abstractNum w:abstractNumId="31" w15:restartNumberingAfterBreak="0">
+  <w:abstractNum w:abstractNumId="33" w15:restartNumberingAfterBreak="0">
     <w:nsid w:val="78AF2864"/>
     <w:multiLevelType w:val="multilevel"/>
     <w:tmpl w:val="964C5456"/>
@@ -6756,7 +7420,93 @@
       <w:lvlJc w:val="left"/>
     </w:lvl>
   </w:abstractNum>
-  <w:abstractNum w:abstractNumId="32" w15:restartNumberingAfterBreak="0">
+  <w:abstractNum w:abstractNumId="34" w15:restartNumberingAfterBreak="0">
+    <w:nsid w:val="798B2849"/>
+    <w:multiLevelType w:val="hybridMultilevel"/>
+    <w:tmpl w:val="A11E9C0C"/>
+    <w:lvl w:ilvl="0" w:tplc="0407000F">
+      <w:start w:val="1"/>
+      <w:numFmt w:val="decimal"/>
+      <w:lvlText w:val="%1."/>
+      <w:lvlJc w:val="left"/>
+      <w:pPr>
+        <w:ind w:left="720" w:hanging="360"/>
+      </w:pPr>
+    </w:lvl>
+    <w:lvl w:ilvl="1" w:tplc="04070019">
+      <w:start w:val="1"/>
+      <w:numFmt w:val="lowerLetter"/>
+      <w:lvlText w:val="%2."/>
+      <w:lvlJc w:val="left"/>
+      <w:pPr>
+        <w:ind w:left="1440" w:hanging="360"/>
+      </w:pPr>
+    </w:lvl>
+    <w:lvl w:ilvl="2" w:tplc="0407001B">
+      <w:start w:val="1"/>
+      <w:numFmt w:val="lowerRoman"/>
+      <w:lvlText w:val="%3."/>
+      <w:lvlJc w:val="right"/>
+      <w:pPr>
+        <w:ind w:left="2160" w:hanging="180"/>
+      </w:pPr>
+    </w:lvl>
+    <w:lvl w:ilvl="3" w:tplc="0407000F">
+      <w:start w:val="1"/>
+      <w:numFmt w:val="decimal"/>
+      <w:lvlText w:val="%4."/>
+      <w:lvlJc w:val="left"/>
+      <w:pPr>
+        <w:ind w:left="2880" w:hanging="360"/>
+      </w:pPr>
+    </w:lvl>
+    <w:lvl w:ilvl="4" w:tplc="04070019">
+      <w:start w:val="1"/>
+      <w:numFmt w:val="lowerLetter"/>
+      <w:lvlText w:val="%5."/>
+      <w:lvlJc w:val="left"/>
+      <w:pPr>
+        <w:ind w:left="3600" w:hanging="360"/>
+      </w:pPr>
+    </w:lvl>
+    <w:lvl w:ilvl="5" w:tplc="0407001B">
+      <w:start w:val="1"/>
+      <w:numFmt w:val="lowerRoman"/>
+      <w:lvlText w:val="%6."/>
+      <w:lvlJc w:val="right"/>
+      <w:pPr>
+        <w:ind w:left="4320" w:hanging="180"/>
+      </w:pPr>
+    </w:lvl>
+    <w:lvl w:ilvl="6" w:tplc="0407000F">
+      <w:start w:val="1"/>
+      <w:numFmt w:val="decimal"/>
+      <w:lvlText w:val="%7."/>
+      <w:lvlJc w:val="left"/>
+      <w:pPr>
+        <w:ind w:left="5040" w:hanging="360"/>
+      </w:pPr>
+    </w:lvl>
+    <w:lvl w:ilvl="7" w:tplc="04070019">
+      <w:start w:val="1"/>
+      <w:numFmt w:val="lowerLetter"/>
+      <w:lvlText w:val="%8."/>
+      <w:lvlJc w:val="left"/>
+      <w:pPr>
+        <w:ind w:left="5760" w:hanging="360"/>
+      </w:pPr>
+    </w:lvl>
+    <w:lvl w:ilvl="8" w:tplc="0407001B">
+      <w:start w:val="1"/>
+      <w:numFmt w:val="lowerRoman"/>
+      <w:lvlText w:val="%9."/>
+      <w:lvlJc w:val="right"/>
+      <w:pPr>
+        <w:ind w:left="6480" w:hanging="180"/>
+      </w:pPr>
+    </w:lvl>
+  </w:abstractNum>
+  <w:abstractNum w:abstractNumId="35" w15:restartNumberingAfterBreak="0">
     <w:nsid w:val="7A927AD0"/>
     <w:multiLevelType w:val="hybridMultilevel"/>
     <w:tmpl w:val="3816F99E"/>
@@ -6846,7 +7596,7 @@
     </w:lvl>
   </w:abstractNum>
   <w:num w:numId="1">
-    <w:abstractNumId w:val="12"/>
+    <w:abstractNumId w:val="13"/>
   </w:num>
   <w:num w:numId="2">
     <w:abstractNumId w:val="3"/>
@@ -6855,94 +7605,94 @@
     <w:abstractNumId w:val="0"/>
   </w:num>
   <w:num w:numId="4">
-    <w:abstractNumId w:val="29"/>
+    <w:abstractNumId w:val="31"/>
   </w:num>
   <w:num w:numId="5">
+    <w:abstractNumId w:val="21"/>
+  </w:num>
+  <w:num w:numId="6">
+    <w:abstractNumId w:val="32"/>
+  </w:num>
+  <w:num w:numId="7">
+    <w:abstractNumId w:val="25"/>
+  </w:num>
+  <w:num w:numId="8">
+    <w:abstractNumId w:val="10"/>
+  </w:num>
+  <w:num w:numId="9">
+    <w:abstractNumId w:val="14"/>
+  </w:num>
+  <w:num w:numId="10">
+    <w:abstractNumId w:val="12"/>
+  </w:num>
+  <w:num w:numId="11">
     <w:abstractNumId w:val="20"/>
   </w:num>
-  <w:num w:numId="6">
-    <w:abstractNumId w:val="30"/>
-  </w:num>
-  <w:num w:numId="7">
-    <w:abstractNumId w:val="24"/>
-  </w:num>
-  <w:num w:numId="8">
-    <w:abstractNumId w:val="9"/>
-  </w:num>
-  <w:num w:numId="9">
-    <w:abstractNumId w:val="13"/>
-  </w:num>
-  <w:num w:numId="10">
-    <w:abstractNumId w:val="11"/>
-  </w:num>
-  <w:num w:numId="11">
-    <w:abstractNumId w:val="19"/>
-  </w:num>
   <w:num w:numId="12">
-    <w:abstractNumId w:val="21"/>
+    <w:abstractNumId w:val="22"/>
   </w:num>
   <w:num w:numId="13">
-    <w:abstractNumId w:val="32"/>
+    <w:abstractNumId w:val="35"/>
   </w:num>
   <w:num w:numId="14">
     <w:abstractNumId w:val="1"/>
   </w:num>
   <w:num w:numId="15">
-    <w:abstractNumId w:val="8"/>
+    <w:abstractNumId w:val="9"/>
   </w:num>
   <w:num w:numId="16">
     <w:abstractNumId w:val="4"/>
   </w:num>
   <w:num w:numId="17">
-    <w:abstractNumId w:val="18"/>
+    <w:abstractNumId w:val="19"/>
   </w:num>
   <w:num w:numId="18">
-    <w:abstractNumId w:val="26"/>
+    <w:abstractNumId w:val="27"/>
   </w:num>
   <w:num w:numId="19">
-    <w:abstractNumId w:val="25"/>
+    <w:abstractNumId w:val="26"/>
   </w:num>
   <w:num w:numId="20">
     <w:abstractNumId w:val="5"/>
   </w:num>
   <w:num w:numId="21">
-    <w:abstractNumId w:val="10"/>
+    <w:abstractNumId w:val="11"/>
   </w:num>
   <w:num w:numId="22">
     <w:abstractNumId w:val="6"/>
   </w:num>
   <w:num w:numId="23">
-    <w:abstractNumId w:val="16"/>
+    <w:abstractNumId w:val="17"/>
   </w:num>
   <w:num w:numId="24">
-    <w:abstractNumId w:val="28"/>
+    <w:abstractNumId w:val="29"/>
   </w:num>
   <w:num w:numId="25">
-    <w:abstractNumId w:val="22"/>
+    <w:abstractNumId w:val="23"/>
   </w:num>
   <w:num w:numId="26">
-    <w:abstractNumId w:val="23"/>
+    <w:abstractNumId w:val="24"/>
   </w:num>
   <w:num w:numId="27">
-    <w:abstractNumId w:val="31"/>
+    <w:abstractNumId w:val="33"/>
   </w:num>
   <w:num w:numId="28">
-    <w:abstractNumId w:val="15"/>
+    <w:abstractNumId w:val="16"/>
   </w:num>
   <w:num w:numId="29">
     <w:abstractNumId w:val="2"/>
   </w:num>
   <w:num w:numId="30">
-    <w:abstractNumId w:val="14"/>
+    <w:abstractNumId w:val="15"/>
   </w:num>
   <w:num w:numId="31">
-    <w:abstractNumId w:val="27"/>
+    <w:abstractNumId w:val="28"/>
   </w:num>
   <w:num w:numId="32">
-    <w:abstractNumId w:val="7"/>
+    <w:abstractNumId w:val="8"/>
   </w:num>
   <w:num w:numId="33">
-    <w:abstractNumId w:val="30"/>
+    <w:abstractNumId w:val="32"/>
     <w:lvlOverride w:ilvl="0">
       <w:startOverride w:val="1"/>
     </w:lvlOverride>
@@ -6972,7 +7722,7 @@
     </w:lvlOverride>
   </w:num>
   <w:num w:numId="34">
-    <w:abstractNumId w:val="17"/>
+    <w:abstractNumId w:val="18"/>
     <w:lvlOverride w:ilvl="0">
       <w:startOverride w:val="1"/>
     </w:lvlOverride>
@@ -7000,6 +7750,18 @@
     <w:lvlOverride w:ilvl="8">
       <w:startOverride w:val="1"/>
     </w:lvlOverride>
+  </w:num>
+  <w:num w:numId="35">
+    <w:abstractNumId w:val="7"/>
+  </w:num>
+  <w:num w:numId="36">
+    <w:abstractNumId w:val="18"/>
+  </w:num>
+  <w:num w:numId="37">
+    <w:abstractNumId w:val="34"/>
+  </w:num>
+  <w:num w:numId="38">
+    <w:abstractNumId w:val="30"/>
   </w:num>
 </w:numbering>
 </file>
@@ -7431,7 +8193,6 @@
   <w:style w:type="character" w:default="1" w:styleId="Absatz-Standardschriftart">
     <w:name w:val="Default Paragraph Font"/>
     <w:uiPriority w:val="1"/>
-    <w:semiHidden/>
     <w:unhideWhenUsed/>
   </w:style>
   <w:style w:type="table" w:default="1" w:styleId="NormaleTabelle">
@@ -7621,6 +8382,7 @@
     <w:sig w:usb0="00000000" w:usb1="10000000" w:usb2="00000000" w:usb3="00000000" w:csb0="80000000" w:csb1="00000000"/>
   </w:font>
   <w:font w:name="Calibri">
+    <w:altName w:val="Calibri"/>
     <w:panose1 w:val="020F0502020204030204"/>
     <w:charset w:val="00"/>
     <w:family w:val="swiss"/>
@@ -7669,6 +8431,7 @@
   </w:compat>
   <w:rsids>
     <w:rsidRoot w:val="009A20D6"/>
+    <w:rsid w:val="000411CA"/>
     <w:rsid w:val="00183D2A"/>
     <w:rsid w:val="00306C71"/>
     <w:rsid w:val="00356001"/>

</xml_diff>